<commit_message>
Se modificó el SHS-ER07 y SHS-ER10, se agregó documentos a Análisis y Directrices
</commit_message>
<xml_diff>
--- a/Desarrollo/SHS/Requisitos/SHS-ER03.docx
+++ b/Desarrollo/SHS/Requisitos/SHS-ER03.docx
@@ -266,7 +266,7 @@
           <w:szCs w:val="32"/>
           <w:rtl w:val="0"/>
         </w:rPr>
-        <w:t xml:space="preserve">Versión 2.0</w:t>
+        <w:t xml:space="preserve">Versión 3.0</w:t>
       </w:r>
     </w:p>
     <w:p>
@@ -849,6 +849,95 @@
           <w:p>
             <w:pPr>
               <w:widowControl w:val="0"/>
+              <w:rPr/>
+            </w:pPr>
+            <w:r>
+              <w:rPr>
+                <w:rtl w:val="0"/>
+              </w:rPr>
+              <w:t xml:space="preserve">30/11/2020</w:t>
+            </w:r>
+          </w:p>
+        </w:tc>
+        <w:tc>
+          <w:tcPr>
+            <w:tcMar>
+              <w:left w:w="108.0" w:type="dxa"/>
+              <w:right w:w="108.0" w:type="dxa"/>
+            </w:tcMar>
+          </w:tcPr>
+          <w:p>
+            <w:pPr>
+              <w:widowControl w:val="0"/>
+              <w:rPr/>
+            </w:pPr>
+            <w:r>
+              <w:rPr>
+                <w:rtl w:val="0"/>
+              </w:rPr>
+              <w:t xml:space="preserve">3.0</w:t>
+            </w:r>
+          </w:p>
+        </w:tc>
+        <w:tc>
+          <w:tcPr>
+            <w:tcMar>
+              <w:left w:w="108.0" w:type="dxa"/>
+              <w:right w:w="108.0" w:type="dxa"/>
+            </w:tcMar>
+          </w:tcPr>
+          <w:p>
+            <w:pPr>
+              <w:widowControl w:val="0"/>
+              <w:rPr/>
+            </w:pPr>
+            <w:r>
+              <w:rPr>
+                <w:rtl w:val="0"/>
+              </w:rPr>
+              <w:t xml:space="preserve">Se Mejoró la introducción </w:t>
+            </w:r>
+          </w:p>
+        </w:tc>
+        <w:tc>
+          <w:tcPr>
+            <w:tcMar>
+              <w:left w:w="108.0" w:type="dxa"/>
+              <w:right w:w="108.0" w:type="dxa"/>
+            </w:tcMar>
+          </w:tcPr>
+          <w:p>
+            <w:pPr>
+              <w:widowControl w:val="0"/>
+              <w:rPr>
+                <w:color w:val="000000"/>
+              </w:rPr>
+            </w:pPr>
+            <w:r>
+              <w:rPr>
+                <w:rtl w:val="0"/>
+              </w:rPr>
+              <w:t xml:space="preserve">Aquino Cristian(Ft), Maita Andres(Ft)</w:t>
+            </w:r>
+            <w:r>
+              <w:rPr>
+                <w:rtl w:val="0"/>
+              </w:rPr>
+            </w:r>
+          </w:p>
+        </w:tc>
+      </w:tr>
+      <w:tr>
+        <w:tc>
+          <w:tcPr>
+            <w:tcMar>
+              <w:left w:w="108.0" w:type="dxa"/>
+              <w:right w:w="108.0" w:type="dxa"/>
+            </w:tcMar>
+          </w:tcPr>
+          <w:p>
+            <w:pPr>
+              <w:widowControl w:val="0"/>
               <w:rPr>
                 <w:color w:val="000000"/>
               </w:rPr>
@@ -1172,7 +1261,7 @@
             <w:instrText xml:space="preserve"> TOC \h \u \z </w:instrText>
             <w:fldChar w:fldCharType="separate"/>
           </w:r>
-          <w:hyperlink w:anchor="_heading=h.26in1rg">
+          <w:hyperlink w:anchor="_heading=h.1fob9te">
             <w:r>
               <w:rPr>
                 <w:rFonts w:ascii="Times New Roman" w:cs="Times New Roman" w:eastAsia="Times New Roman" w:hAnsi="Times New Roman"/>
@@ -1188,7 +1277,7 @@
                 <w:vertAlign w:val="baseline"/>
                 <w:rtl w:val="0"/>
               </w:rPr>
-              <w:t xml:space="preserve">1. Editar servicio</w:t>
+              <w:t xml:space="preserve">Introducción</w:t>
             </w:r>
           </w:hyperlink>
           <w:r>
@@ -1210,7 +1299,7 @@
           </w:r>
           <w:r>
             <w:fldChar w:fldCharType="begin"/>
-            <w:instrText xml:space="preserve"> PAGEREF _heading=h.26in1rg \h </w:instrText>
+            <w:instrText xml:space="preserve"> PAGEREF _heading=h.1fob9te \h </w:instrText>
             <w:fldChar w:fldCharType="separate"/>
           </w:r>
           <w:r>
@@ -1248,6 +1337,7 @@
             <w:ind w:left="360" w:firstLine="0"/>
             <w:rPr>
               <w:rFonts w:ascii="Times New Roman" w:cs="Times New Roman" w:eastAsia="Times New Roman" w:hAnsi="Times New Roman"/>
+              <w:b w:val="0"/>
               <w:i w:val="0"/>
               <w:smallCaps w:val="0"/>
               <w:strike w:val="0"/>
@@ -1259,10 +1349,11 @@
               <w:vertAlign w:val="baseline"/>
             </w:rPr>
           </w:pPr>
-          <w:hyperlink w:anchor="_heading=h.if59aqnf5mvs">
+          <w:hyperlink w:anchor="_heading=h.qkiuna508b5s">
             <w:r>
               <w:rPr>
                 <w:rFonts w:ascii="Times New Roman" w:cs="Times New Roman" w:eastAsia="Times New Roman" w:hAnsi="Times New Roman"/>
+                <w:b w:val="0"/>
                 <w:i w:val="0"/>
                 <w:smallCaps w:val="0"/>
                 <w:strike w:val="0"/>
@@ -1274,12 +1365,13 @@
                 <w:vertAlign w:val="baseline"/>
                 <w:rtl w:val="0"/>
               </w:rPr>
-              <w:t xml:space="preserve">1.1. Diagrama de Casos de Usos</w:t>
+              <w:t xml:space="preserve">1.1. Propósito</w:t>
             </w:r>
           </w:hyperlink>
           <w:r>
             <w:rPr>
               <w:rFonts w:ascii="Times New Roman" w:cs="Times New Roman" w:eastAsia="Times New Roman" w:hAnsi="Times New Roman"/>
+              <w:b w:val="0"/>
               <w:i w:val="0"/>
               <w:smallCaps w:val="0"/>
               <w:strike w:val="0"/>
@@ -1295,12 +1387,13 @@
           </w:r>
           <w:r>
             <w:fldChar w:fldCharType="begin"/>
-            <w:instrText xml:space="preserve"> PAGEREF _heading=h.if59aqnf5mvs \h </w:instrText>
+            <w:instrText xml:space="preserve"> PAGEREF _heading=h.qkiuna508b5s \h </w:instrText>
             <w:fldChar w:fldCharType="separate"/>
           </w:r>
           <w:r>
             <w:rPr>
               <w:rFonts w:ascii="Times New Roman" w:cs="Times New Roman" w:eastAsia="Times New Roman" w:hAnsi="Times New Roman"/>
+              <w:b w:val="0"/>
               <w:i w:val="0"/>
               <w:smallCaps w:val="0"/>
               <w:strike w:val="0"/>
@@ -1332,6 +1425,7 @@
             <w:ind w:left="360" w:firstLine="0"/>
             <w:rPr>
               <w:rFonts w:ascii="Times New Roman" w:cs="Times New Roman" w:eastAsia="Times New Roman" w:hAnsi="Times New Roman"/>
+              <w:b w:val="0"/>
               <w:i w:val="0"/>
               <w:smallCaps w:val="0"/>
               <w:strike w:val="0"/>
@@ -1343,10 +1437,11 @@
               <w:vertAlign w:val="baseline"/>
             </w:rPr>
           </w:pPr>
-          <w:hyperlink w:anchor="_heading=h.x33f2wif2ckw">
+          <w:hyperlink w:anchor="_heading=h.mcbdrixjkpj4">
             <w:r>
               <w:rPr>
                 <w:rFonts w:ascii="Times New Roman" w:cs="Times New Roman" w:eastAsia="Times New Roman" w:hAnsi="Times New Roman"/>
+                <w:b w:val="0"/>
                 <w:i w:val="0"/>
                 <w:smallCaps w:val="0"/>
                 <w:strike w:val="0"/>
@@ -1358,12 +1453,13 @@
                 <w:vertAlign w:val="baseline"/>
                 <w:rtl w:val="0"/>
               </w:rPr>
-              <w:t xml:space="preserve">1.2 Descripción</w:t>
+              <w:t xml:space="preserve">1.2. Alcance</w:t>
             </w:r>
           </w:hyperlink>
           <w:r>
             <w:rPr>
               <w:rFonts w:ascii="Times New Roman" w:cs="Times New Roman" w:eastAsia="Times New Roman" w:hAnsi="Times New Roman"/>
+              <w:b w:val="0"/>
               <w:i w:val="0"/>
               <w:smallCaps w:val="0"/>
               <w:strike w:val="0"/>
@@ -1379,12 +1475,13 @@
           </w:r>
           <w:r>
             <w:fldChar w:fldCharType="begin"/>
-            <w:instrText xml:space="preserve"> PAGEREF _heading=h.x33f2wif2ckw \h </w:instrText>
+            <w:instrText xml:space="preserve"> PAGEREF _heading=h.mcbdrixjkpj4 \h </w:instrText>
             <w:fldChar w:fldCharType="separate"/>
           </w:r>
           <w:r>
             <w:rPr>
               <w:rFonts w:ascii="Times New Roman" w:cs="Times New Roman" w:eastAsia="Times New Roman" w:hAnsi="Times New Roman"/>
+              <w:b w:val="0"/>
               <w:i w:val="0"/>
               <w:smallCaps w:val="0"/>
               <w:strike w:val="0"/>
@@ -1416,6 +1513,7 @@
             <w:ind w:left="360" w:firstLine="0"/>
             <w:rPr>
               <w:rFonts w:ascii="Times New Roman" w:cs="Times New Roman" w:eastAsia="Times New Roman" w:hAnsi="Times New Roman"/>
+              <w:b w:val="0"/>
               <w:i w:val="0"/>
               <w:smallCaps w:val="0"/>
               <w:strike w:val="0"/>
@@ -1427,10 +1525,11 @@
               <w:vertAlign w:val="baseline"/>
             </w:rPr>
           </w:pPr>
-          <w:hyperlink w:anchor="_heading=h.4qmtzqxra4vw">
+          <w:hyperlink w:anchor="_heading=h.bvvburdk6dn7">
             <w:r>
               <w:rPr>
                 <w:rFonts w:ascii="Times New Roman" w:cs="Times New Roman" w:eastAsia="Times New Roman" w:hAnsi="Times New Roman"/>
+                <w:b w:val="0"/>
                 <w:i w:val="0"/>
                 <w:smallCaps w:val="0"/>
                 <w:strike w:val="0"/>
@@ -1442,12 +1541,13 @@
                 <w:vertAlign w:val="baseline"/>
                 <w:rtl w:val="0"/>
               </w:rPr>
-              <w:t xml:space="preserve">1.3 Actores</w:t>
+              <w:t xml:space="preserve">1.3. Definiciones, siglas y abreviaciones</w:t>
             </w:r>
           </w:hyperlink>
           <w:r>
             <w:rPr>
               <w:rFonts w:ascii="Times New Roman" w:cs="Times New Roman" w:eastAsia="Times New Roman" w:hAnsi="Times New Roman"/>
+              <w:b w:val="0"/>
               <w:i w:val="0"/>
               <w:smallCaps w:val="0"/>
               <w:strike w:val="0"/>
@@ -1463,12 +1563,13 @@
           </w:r>
           <w:r>
             <w:fldChar w:fldCharType="begin"/>
-            <w:instrText xml:space="preserve"> PAGEREF _heading=h.4qmtzqxra4vw \h </w:instrText>
+            <w:instrText xml:space="preserve"> PAGEREF _heading=h.bvvburdk6dn7 \h </w:instrText>
             <w:fldChar w:fldCharType="separate"/>
           </w:r>
           <w:r>
             <w:rPr>
               <w:rFonts w:ascii="Times New Roman" w:cs="Times New Roman" w:eastAsia="Times New Roman" w:hAnsi="Times New Roman"/>
+              <w:b w:val="0"/>
               <w:i w:val="0"/>
               <w:smallCaps w:val="0"/>
               <w:strike w:val="0"/>
@@ -1500,6 +1601,7 @@
             <w:ind w:left="360" w:firstLine="0"/>
             <w:rPr>
               <w:rFonts w:ascii="Times New Roman" w:cs="Times New Roman" w:eastAsia="Times New Roman" w:hAnsi="Times New Roman"/>
+              <w:b w:val="0"/>
               <w:i w:val="0"/>
               <w:smallCaps w:val="0"/>
               <w:strike w:val="0"/>
@@ -1511,10 +1613,11 @@
               <w:vertAlign w:val="baseline"/>
             </w:rPr>
           </w:pPr>
-          <w:hyperlink w:anchor="_heading=h.zc1fxlg58mu4">
+          <w:hyperlink w:anchor="_heading=h.3dy6vkm">
             <w:r>
               <w:rPr>
                 <w:rFonts w:ascii="Times New Roman" w:cs="Times New Roman" w:eastAsia="Times New Roman" w:hAnsi="Times New Roman"/>
+                <w:b w:val="0"/>
                 <w:i w:val="0"/>
                 <w:smallCaps w:val="0"/>
                 <w:strike w:val="0"/>
@@ -1526,12 +1629,13 @@
                 <w:vertAlign w:val="baseline"/>
                 <w:rtl w:val="0"/>
               </w:rPr>
-              <w:t xml:space="preserve">1.4 Pre condiciones</w:t>
+              <w:t xml:space="preserve">1.4. Referencias</w:t>
             </w:r>
           </w:hyperlink>
           <w:r>
             <w:rPr>
               <w:rFonts w:ascii="Times New Roman" w:cs="Times New Roman" w:eastAsia="Times New Roman" w:hAnsi="Times New Roman"/>
+              <w:b w:val="0"/>
               <w:i w:val="0"/>
               <w:smallCaps w:val="0"/>
               <w:strike w:val="0"/>
@@ -1547,12 +1651,13 @@
           </w:r>
           <w:r>
             <w:fldChar w:fldCharType="begin"/>
-            <w:instrText xml:space="preserve"> PAGEREF _heading=h.zc1fxlg58mu4 \h </w:instrText>
+            <w:instrText xml:space="preserve"> PAGEREF _heading=h.3dy6vkm \h </w:instrText>
             <w:fldChar w:fldCharType="separate"/>
           </w:r>
           <w:r>
             <w:rPr>
               <w:rFonts w:ascii="Times New Roman" w:cs="Times New Roman" w:eastAsia="Times New Roman" w:hAnsi="Times New Roman"/>
+              <w:b w:val="0"/>
               <w:i w:val="0"/>
               <w:smallCaps w:val="0"/>
               <w:strike w:val="0"/>
@@ -1584,6 +1689,7 @@
             <w:ind w:left="360" w:firstLine="0"/>
             <w:rPr>
               <w:rFonts w:ascii="Times New Roman" w:cs="Times New Roman" w:eastAsia="Times New Roman" w:hAnsi="Times New Roman"/>
+              <w:b w:val="0"/>
               <w:i w:val="0"/>
               <w:smallCaps w:val="0"/>
               <w:strike w:val="0"/>
@@ -1595,10 +1701,11 @@
               <w:vertAlign w:val="baseline"/>
             </w:rPr>
           </w:pPr>
-          <w:hyperlink w:anchor="_heading=h.6l8pwjw9dbrj">
+          <w:hyperlink w:anchor="_heading=h.lec47811kcq8">
             <w:r>
               <w:rPr>
                 <w:rFonts w:ascii="Times New Roman" w:cs="Times New Roman" w:eastAsia="Times New Roman" w:hAnsi="Times New Roman"/>
+                <w:b w:val="0"/>
                 <w:i w:val="0"/>
                 <w:smallCaps w:val="0"/>
                 <w:strike w:val="0"/>
@@ -1610,12 +1717,13 @@
                 <w:vertAlign w:val="baseline"/>
                 <w:rtl w:val="0"/>
               </w:rPr>
-              <w:t xml:space="preserve">1.5 Post condiciones</w:t>
+              <w:t xml:space="preserve">1.5. Resumen</w:t>
             </w:r>
           </w:hyperlink>
           <w:r>
             <w:rPr>
               <w:rFonts w:ascii="Times New Roman" w:cs="Times New Roman" w:eastAsia="Times New Roman" w:hAnsi="Times New Roman"/>
+              <w:b w:val="0"/>
               <w:i w:val="0"/>
               <w:smallCaps w:val="0"/>
               <w:strike w:val="0"/>
@@ -1631,12 +1739,13 @@
           </w:r>
           <w:r>
             <w:fldChar w:fldCharType="begin"/>
-            <w:instrText xml:space="preserve"> PAGEREF _heading=h.6l8pwjw9dbrj \h </w:instrText>
+            <w:instrText xml:space="preserve"> PAGEREF _heading=h.lec47811kcq8 \h </w:instrText>
             <w:fldChar w:fldCharType="separate"/>
           </w:r>
           <w:r>
             <w:rPr>
               <w:rFonts w:ascii="Times New Roman" w:cs="Times New Roman" w:eastAsia="Times New Roman" w:hAnsi="Times New Roman"/>
+              <w:b w:val="0"/>
               <w:i w:val="0"/>
               <w:smallCaps w:val="0"/>
               <w:strike w:val="0"/>
@@ -1664,10 +1773,11 @@
             <w:tabs>
               <w:tab w:val="right" w:pos="8503.511811023624"/>
             </w:tabs>
-            <w:spacing w:before="60" w:line="240" w:lineRule="auto"/>
-            <w:ind w:left="360" w:firstLine="0"/>
+            <w:spacing w:before="200" w:line="240" w:lineRule="auto"/>
+            <w:ind w:left="0" w:firstLine="0"/>
             <w:rPr>
               <w:rFonts w:ascii="Times New Roman" w:cs="Times New Roman" w:eastAsia="Times New Roman" w:hAnsi="Times New Roman"/>
+              <w:b w:val="1"/>
               <w:i w:val="0"/>
               <w:smallCaps w:val="0"/>
               <w:strike w:val="0"/>
@@ -1679,10 +1789,11 @@
               <w:vertAlign w:val="baseline"/>
             </w:rPr>
           </w:pPr>
-          <w:hyperlink w:anchor="_heading=h.10m868zevsy5">
+          <w:hyperlink w:anchor="_heading=h.26in1rg">
             <w:r>
               <w:rPr>
                 <w:rFonts w:ascii="Times New Roman" w:cs="Times New Roman" w:eastAsia="Times New Roman" w:hAnsi="Times New Roman"/>
+                <w:b w:val="1"/>
                 <w:i w:val="0"/>
                 <w:smallCaps w:val="0"/>
                 <w:strike w:val="0"/>
@@ -1694,12 +1805,13 @@
                 <w:vertAlign w:val="baseline"/>
                 <w:rtl w:val="0"/>
               </w:rPr>
-              <w:t xml:space="preserve">1.6 Flujo básico</w:t>
+              <w:t xml:space="preserve">2. Descripción general</w:t>
             </w:r>
           </w:hyperlink>
           <w:r>
             <w:rPr>
               <w:rFonts w:ascii="Times New Roman" w:cs="Times New Roman" w:eastAsia="Times New Roman" w:hAnsi="Times New Roman"/>
+              <w:b w:val="1"/>
               <w:i w:val="0"/>
               <w:smallCaps w:val="0"/>
               <w:strike w:val="0"/>
@@ -1715,12 +1827,13 @@
           </w:r>
           <w:r>
             <w:fldChar w:fldCharType="begin"/>
-            <w:instrText xml:space="preserve"> PAGEREF _heading=h.10m868zevsy5 \h </w:instrText>
+            <w:instrText xml:space="preserve"> PAGEREF _heading=h.26in1rg \h </w:instrText>
             <w:fldChar w:fldCharType="separate"/>
           </w:r>
           <w:r>
             <w:rPr>
               <w:rFonts w:ascii="Times New Roman" w:cs="Times New Roman" w:eastAsia="Times New Roman" w:hAnsi="Times New Roman"/>
+              <w:b w:val="1"/>
               <w:i w:val="0"/>
               <w:smallCaps w:val="0"/>
               <w:strike w:val="0"/>
@@ -1732,7 +1845,7 @@
               <w:vertAlign w:val="baseline"/>
               <w:rtl w:val="0"/>
             </w:rPr>
-            <w:t xml:space="preserve">5</w:t>
+            <w:t xml:space="preserve">6</w:t>
           </w:r>
           <w:r>
             <w:fldChar w:fldCharType="end"/>
@@ -1752,6 +1865,7 @@
             <w:ind w:left="360" w:firstLine="0"/>
             <w:rPr>
               <w:rFonts w:ascii="Times New Roman" w:cs="Times New Roman" w:eastAsia="Times New Roman" w:hAnsi="Times New Roman"/>
+              <w:b w:val="0"/>
               <w:i w:val="0"/>
               <w:smallCaps w:val="0"/>
               <w:strike w:val="0"/>
@@ -1763,10 +1877,11 @@
               <w:vertAlign w:val="baseline"/>
             </w:rPr>
           </w:pPr>
-          <w:hyperlink w:anchor="_heading=h.al31bocr0y6">
+          <w:hyperlink w:anchor="_heading=h.if59aqnf5mvs">
             <w:r>
               <w:rPr>
                 <w:rFonts w:ascii="Times New Roman" w:cs="Times New Roman" w:eastAsia="Times New Roman" w:hAnsi="Times New Roman"/>
+                <w:b w:val="0"/>
                 <w:i w:val="0"/>
                 <w:smallCaps w:val="0"/>
                 <w:strike w:val="0"/>
@@ -1778,12 +1893,13 @@
                 <w:vertAlign w:val="baseline"/>
                 <w:rtl w:val="0"/>
               </w:rPr>
-              <w:t xml:space="preserve">1.7 Flujo alternativo</w:t>
+              <w:t xml:space="preserve">2.1. Diagrama de Casos de Usos</w:t>
             </w:r>
           </w:hyperlink>
           <w:r>
             <w:rPr>
               <w:rFonts w:ascii="Times New Roman" w:cs="Times New Roman" w:eastAsia="Times New Roman" w:hAnsi="Times New Roman"/>
+              <w:b w:val="0"/>
               <w:i w:val="0"/>
               <w:smallCaps w:val="0"/>
               <w:strike w:val="0"/>
@@ -1799,12 +1915,13 @@
           </w:r>
           <w:r>
             <w:fldChar w:fldCharType="begin"/>
-            <w:instrText xml:space="preserve"> PAGEREF _heading=h.al31bocr0y6 \h </w:instrText>
+            <w:instrText xml:space="preserve"> PAGEREF _heading=h.if59aqnf5mvs \h </w:instrText>
             <w:fldChar w:fldCharType="separate"/>
           </w:r>
           <w:r>
             <w:rPr>
               <w:rFonts w:ascii="Times New Roman" w:cs="Times New Roman" w:eastAsia="Times New Roman" w:hAnsi="Times New Roman"/>
+              <w:b w:val="0"/>
               <w:i w:val="0"/>
               <w:smallCaps w:val="0"/>
               <w:strike w:val="0"/>
@@ -1816,7 +1933,7 @@
               <w:vertAlign w:val="baseline"/>
               <w:rtl w:val="0"/>
             </w:rPr>
-            <w:t xml:space="preserve">5</w:t>
+            <w:t xml:space="preserve">6</w:t>
           </w:r>
           <w:r>
             <w:fldChar w:fldCharType="end"/>
@@ -1836,6 +1953,7 @@
             <w:ind w:left="360" w:firstLine="0"/>
             <w:rPr>
               <w:rFonts w:ascii="Times New Roman" w:cs="Times New Roman" w:eastAsia="Times New Roman" w:hAnsi="Times New Roman"/>
+              <w:b w:val="0"/>
               <w:i w:val="0"/>
               <w:smallCaps w:val="0"/>
               <w:strike w:val="0"/>
@@ -1847,10 +1965,11 @@
               <w:vertAlign w:val="baseline"/>
             </w:rPr>
           </w:pPr>
-          <w:hyperlink w:anchor="_heading=h.vkead7b1d4x1">
+          <w:hyperlink w:anchor="_heading=h.x33f2wif2ckw">
             <w:r>
               <w:rPr>
                 <w:rFonts w:ascii="Times New Roman" w:cs="Times New Roman" w:eastAsia="Times New Roman" w:hAnsi="Times New Roman"/>
+                <w:b w:val="0"/>
                 <w:i w:val="0"/>
                 <w:smallCaps w:val="0"/>
                 <w:strike w:val="0"/>
@@ -1862,12 +1981,13 @@
                 <w:vertAlign w:val="baseline"/>
                 <w:rtl w:val="0"/>
               </w:rPr>
-              <w:t xml:space="preserve">1.8 Diagrama de actividades</w:t>
+              <w:t xml:space="preserve">2.2 Descripción</w:t>
             </w:r>
           </w:hyperlink>
           <w:r>
             <w:rPr>
               <w:rFonts w:ascii="Times New Roman" w:cs="Times New Roman" w:eastAsia="Times New Roman" w:hAnsi="Times New Roman"/>
+              <w:b w:val="0"/>
               <w:i w:val="0"/>
               <w:smallCaps w:val="0"/>
               <w:strike w:val="0"/>
@@ -1883,12 +2003,13 @@
           </w:r>
           <w:r>
             <w:fldChar w:fldCharType="begin"/>
-            <w:instrText xml:space="preserve"> PAGEREF _heading=h.vkead7b1d4x1 \h </w:instrText>
+            <w:instrText xml:space="preserve"> PAGEREF _heading=h.x33f2wif2ckw \h </w:instrText>
             <w:fldChar w:fldCharType="separate"/>
           </w:r>
           <w:r>
             <w:rPr>
               <w:rFonts w:ascii="Times New Roman" w:cs="Times New Roman" w:eastAsia="Times New Roman" w:hAnsi="Times New Roman"/>
+              <w:b w:val="0"/>
               <w:i w:val="0"/>
               <w:smallCaps w:val="0"/>
               <w:strike w:val="0"/>
@@ -1900,7 +2021,7 @@
               <w:vertAlign w:val="baseline"/>
               <w:rtl w:val="0"/>
             </w:rPr>
-            <w:t xml:space="preserve">7</w:t>
+            <w:t xml:space="preserve">6</w:t>
           </w:r>
           <w:r>
             <w:fldChar w:fldCharType="end"/>
@@ -1920,6 +2041,7 @@
             <w:ind w:left="360" w:firstLine="0"/>
             <w:rPr>
               <w:rFonts w:ascii="Times New Roman" w:cs="Times New Roman" w:eastAsia="Times New Roman" w:hAnsi="Times New Roman"/>
+              <w:b w:val="0"/>
               <w:i w:val="0"/>
               <w:smallCaps w:val="0"/>
               <w:strike w:val="0"/>
@@ -1931,10 +2053,11 @@
               <w:vertAlign w:val="baseline"/>
             </w:rPr>
           </w:pPr>
-          <w:hyperlink w:anchor="_heading=h.lvp3waykaom">
+          <w:hyperlink w:anchor="_heading=h.4qmtzqxra4vw">
             <w:r>
               <w:rPr>
                 <w:rFonts w:ascii="Times New Roman" w:cs="Times New Roman" w:eastAsia="Times New Roman" w:hAnsi="Times New Roman"/>
+                <w:b w:val="0"/>
                 <w:i w:val="0"/>
                 <w:smallCaps w:val="0"/>
                 <w:strike w:val="0"/>
@@ -1946,12 +2069,13 @@
                 <w:vertAlign w:val="baseline"/>
                 <w:rtl w:val="0"/>
               </w:rPr>
-              <w:t xml:space="preserve">1.9 Excepciones</w:t>
+              <w:t xml:space="preserve">2.3 Actores</w:t>
             </w:r>
           </w:hyperlink>
           <w:r>
             <w:rPr>
               <w:rFonts w:ascii="Times New Roman" w:cs="Times New Roman" w:eastAsia="Times New Roman" w:hAnsi="Times New Roman"/>
+              <w:b w:val="0"/>
               <w:i w:val="0"/>
               <w:smallCaps w:val="0"/>
               <w:strike w:val="0"/>
@@ -1967,12 +2091,13 @@
           </w:r>
           <w:r>
             <w:fldChar w:fldCharType="begin"/>
-            <w:instrText xml:space="preserve"> PAGEREF _heading=h.lvp3waykaom \h </w:instrText>
+            <w:instrText xml:space="preserve"> PAGEREF _heading=h.4qmtzqxra4vw \h </w:instrText>
             <w:fldChar w:fldCharType="separate"/>
           </w:r>
           <w:r>
             <w:rPr>
               <w:rFonts w:ascii="Times New Roman" w:cs="Times New Roman" w:eastAsia="Times New Roman" w:hAnsi="Times New Roman"/>
+              <w:b w:val="0"/>
               <w:i w:val="0"/>
               <w:smallCaps w:val="0"/>
               <w:strike w:val="0"/>
@@ -1984,7 +2109,7 @@
               <w:vertAlign w:val="baseline"/>
               <w:rtl w:val="0"/>
             </w:rPr>
-            <w:t xml:space="preserve">8</w:t>
+            <w:t xml:space="preserve">6</w:t>
           </w:r>
           <w:r>
             <w:fldChar w:fldCharType="end"/>
@@ -2004,6 +2129,7 @@
             <w:ind w:left="360" w:firstLine="0"/>
             <w:rPr>
               <w:rFonts w:ascii="Times New Roman" w:cs="Times New Roman" w:eastAsia="Times New Roman" w:hAnsi="Times New Roman"/>
+              <w:b w:val="0"/>
               <w:i w:val="0"/>
               <w:smallCaps w:val="0"/>
               <w:strike w:val="0"/>
@@ -2015,10 +2141,11 @@
               <w:vertAlign w:val="baseline"/>
             </w:rPr>
           </w:pPr>
-          <w:hyperlink w:anchor="_heading=h.txw4022e5e25">
+          <w:hyperlink w:anchor="_heading=h.zc1fxlg58mu4">
             <w:r>
               <w:rPr>
                 <w:rFonts w:ascii="Times New Roman" w:cs="Times New Roman" w:eastAsia="Times New Roman" w:hAnsi="Times New Roman"/>
+                <w:b w:val="0"/>
                 <w:i w:val="0"/>
                 <w:smallCaps w:val="0"/>
                 <w:strike w:val="0"/>
@@ -2030,12 +2157,13 @@
                 <w:vertAlign w:val="baseline"/>
                 <w:rtl w:val="0"/>
               </w:rPr>
-              <w:t xml:space="preserve">1.10 Prototipos visuales</w:t>
+              <w:t xml:space="preserve">2.4 Pre condiciones</w:t>
             </w:r>
           </w:hyperlink>
           <w:r>
             <w:rPr>
               <w:rFonts w:ascii="Times New Roman" w:cs="Times New Roman" w:eastAsia="Times New Roman" w:hAnsi="Times New Roman"/>
+              <w:b w:val="0"/>
               <w:i w:val="0"/>
               <w:smallCaps w:val="0"/>
               <w:strike w:val="0"/>
@@ -2051,12 +2179,13 @@
           </w:r>
           <w:r>
             <w:fldChar w:fldCharType="begin"/>
-            <w:instrText xml:space="preserve"> PAGEREF _heading=h.txw4022e5e25 \h </w:instrText>
+            <w:instrText xml:space="preserve"> PAGEREF _heading=h.zc1fxlg58mu4 \h </w:instrText>
             <w:fldChar w:fldCharType="separate"/>
           </w:r>
           <w:r>
             <w:rPr>
               <w:rFonts w:ascii="Times New Roman" w:cs="Times New Roman" w:eastAsia="Times New Roman" w:hAnsi="Times New Roman"/>
+              <w:b w:val="0"/>
               <w:i w:val="0"/>
               <w:smallCaps w:val="0"/>
               <w:strike w:val="0"/>
@@ -2068,7 +2197,7 @@
               <w:vertAlign w:val="baseline"/>
               <w:rtl w:val="0"/>
             </w:rPr>
-            <w:t xml:space="preserve">8</w:t>
+            <w:t xml:space="preserve">7</w:t>
           </w:r>
           <w:r>
             <w:fldChar w:fldCharType="end"/>
@@ -2084,10 +2213,11 @@
             <w:tabs>
               <w:tab w:val="right" w:pos="8503.511811023624"/>
             </w:tabs>
-            <w:spacing w:after="80" w:before="60" w:line="240" w:lineRule="auto"/>
+            <w:spacing w:before="60" w:line="240" w:lineRule="auto"/>
             <w:ind w:left="360" w:firstLine="0"/>
             <w:rPr>
               <w:rFonts w:ascii="Times New Roman" w:cs="Times New Roman" w:eastAsia="Times New Roman" w:hAnsi="Times New Roman"/>
+              <w:b w:val="0"/>
               <w:i w:val="0"/>
               <w:smallCaps w:val="0"/>
               <w:strike w:val="0"/>
@@ -2099,10 +2229,11 @@
               <w:vertAlign w:val="baseline"/>
             </w:rPr>
           </w:pPr>
-          <w:hyperlink w:anchor="_heading=h.qn3kshtind6x">
+          <w:hyperlink w:anchor="_heading=h.6l8pwjw9dbrj">
             <w:r>
               <w:rPr>
                 <w:rFonts w:ascii="Times New Roman" w:cs="Times New Roman" w:eastAsia="Times New Roman" w:hAnsi="Times New Roman"/>
+                <w:b w:val="0"/>
                 <w:i w:val="0"/>
                 <w:smallCaps w:val="0"/>
                 <w:strike w:val="0"/>
@@ -2114,12 +2245,13 @@
                 <w:vertAlign w:val="baseline"/>
                 <w:rtl w:val="0"/>
               </w:rPr>
-              <w:t xml:space="preserve">1.11 Requerimientos no funcionales</w:t>
+              <w:t xml:space="preserve">2.5 Post condiciones</w:t>
             </w:r>
           </w:hyperlink>
           <w:r>
             <w:rPr>
               <w:rFonts w:ascii="Times New Roman" w:cs="Times New Roman" w:eastAsia="Times New Roman" w:hAnsi="Times New Roman"/>
+              <w:b w:val="0"/>
               <w:i w:val="0"/>
               <w:smallCaps w:val="0"/>
               <w:strike w:val="0"/>
@@ -2135,12 +2267,13 @@
           </w:r>
           <w:r>
             <w:fldChar w:fldCharType="begin"/>
-            <w:instrText xml:space="preserve"> PAGEREF _heading=h.qn3kshtind6x \h </w:instrText>
+            <w:instrText xml:space="preserve"> PAGEREF _heading=h.6l8pwjw9dbrj \h </w:instrText>
             <w:fldChar w:fldCharType="separate"/>
           </w:r>
           <w:r>
             <w:rPr>
               <w:rFonts w:ascii="Times New Roman" w:cs="Times New Roman" w:eastAsia="Times New Roman" w:hAnsi="Times New Roman"/>
+              <w:b w:val="0"/>
               <w:i w:val="0"/>
               <w:smallCaps w:val="0"/>
               <w:strike w:val="0"/>
@@ -2152,7 +2285,535 @@
               <w:vertAlign w:val="baseline"/>
               <w:rtl w:val="0"/>
             </w:rPr>
+            <w:t xml:space="preserve">7</w:t>
+          </w:r>
+          <w:r>
+            <w:fldChar w:fldCharType="end"/>
+          </w:r>
+          <w:r>
+            <w:rPr>
+              <w:rtl w:val="0"/>
+            </w:rPr>
+          </w:r>
+        </w:p>
+        <w:p>
+          <w:pPr>
+            <w:tabs>
+              <w:tab w:val="right" w:pos="8503.511811023624"/>
+            </w:tabs>
+            <w:spacing w:before="60" w:line="240" w:lineRule="auto"/>
+            <w:ind w:left="360" w:firstLine="0"/>
+            <w:rPr>
+              <w:rFonts w:ascii="Times New Roman" w:cs="Times New Roman" w:eastAsia="Times New Roman" w:hAnsi="Times New Roman"/>
+              <w:b w:val="0"/>
+              <w:i w:val="0"/>
+              <w:smallCaps w:val="0"/>
+              <w:strike w:val="0"/>
+              <w:color w:val="000000"/>
+              <w:sz w:val="30"/>
+              <w:szCs w:val="30"/>
+              <w:u w:val="none"/>
+              <w:shd w:fill="auto" w:val="clear"/>
+              <w:vertAlign w:val="baseline"/>
+            </w:rPr>
+          </w:pPr>
+          <w:hyperlink w:anchor="_heading=h.10m868zevsy5">
+            <w:r>
+              <w:rPr>
+                <w:rFonts w:ascii="Times New Roman" w:cs="Times New Roman" w:eastAsia="Times New Roman" w:hAnsi="Times New Roman"/>
+                <w:b w:val="0"/>
+                <w:i w:val="0"/>
+                <w:smallCaps w:val="0"/>
+                <w:strike w:val="0"/>
+                <w:color w:val="000000"/>
+                <w:sz w:val="30"/>
+                <w:szCs w:val="30"/>
+                <w:u w:val="none"/>
+                <w:shd w:fill="auto" w:val="clear"/>
+                <w:vertAlign w:val="baseline"/>
+                <w:rtl w:val="0"/>
+              </w:rPr>
+              <w:t xml:space="preserve">2.6 Flujo básico</w:t>
+            </w:r>
+          </w:hyperlink>
+          <w:r>
+            <w:rPr>
+              <w:rFonts w:ascii="Times New Roman" w:cs="Times New Roman" w:eastAsia="Times New Roman" w:hAnsi="Times New Roman"/>
+              <w:b w:val="0"/>
+              <w:i w:val="0"/>
+              <w:smallCaps w:val="0"/>
+              <w:strike w:val="0"/>
+              <w:color w:val="000000"/>
+              <w:sz w:val="30"/>
+              <w:szCs w:val="30"/>
+              <w:u w:val="none"/>
+              <w:shd w:fill="auto" w:val="clear"/>
+              <w:vertAlign w:val="baseline"/>
+              <w:rtl w:val="0"/>
+            </w:rPr>
+            <w:tab/>
+          </w:r>
+          <w:r>
+            <w:fldChar w:fldCharType="begin"/>
+            <w:instrText xml:space="preserve"> PAGEREF _heading=h.10m868zevsy5 \h </w:instrText>
+            <w:fldChar w:fldCharType="separate"/>
+          </w:r>
+          <w:r>
+            <w:rPr>
+              <w:rFonts w:ascii="Times New Roman" w:cs="Times New Roman" w:eastAsia="Times New Roman" w:hAnsi="Times New Roman"/>
+              <w:b w:val="0"/>
+              <w:i w:val="0"/>
+              <w:smallCaps w:val="0"/>
+              <w:strike w:val="0"/>
+              <w:color w:val="000000"/>
+              <w:sz w:val="30"/>
+              <w:szCs w:val="30"/>
+              <w:u w:val="none"/>
+              <w:shd w:fill="auto" w:val="clear"/>
+              <w:vertAlign w:val="baseline"/>
+              <w:rtl w:val="0"/>
+            </w:rPr>
+            <w:t xml:space="preserve">7</w:t>
+          </w:r>
+          <w:r>
+            <w:fldChar w:fldCharType="end"/>
+          </w:r>
+          <w:r>
+            <w:rPr>
+              <w:rtl w:val="0"/>
+            </w:rPr>
+          </w:r>
+        </w:p>
+        <w:p>
+          <w:pPr>
+            <w:tabs>
+              <w:tab w:val="right" w:pos="8503.511811023624"/>
+            </w:tabs>
+            <w:spacing w:before="60" w:line="240" w:lineRule="auto"/>
+            <w:ind w:left="360" w:firstLine="0"/>
+            <w:rPr>
+              <w:rFonts w:ascii="Times New Roman" w:cs="Times New Roman" w:eastAsia="Times New Roman" w:hAnsi="Times New Roman"/>
+              <w:b w:val="0"/>
+              <w:i w:val="0"/>
+              <w:smallCaps w:val="0"/>
+              <w:strike w:val="0"/>
+              <w:color w:val="000000"/>
+              <w:sz w:val="30"/>
+              <w:szCs w:val="30"/>
+              <w:u w:val="none"/>
+              <w:shd w:fill="auto" w:val="clear"/>
+              <w:vertAlign w:val="baseline"/>
+            </w:rPr>
+          </w:pPr>
+          <w:hyperlink w:anchor="_heading=h.al31bocr0y6">
+            <w:r>
+              <w:rPr>
+                <w:rFonts w:ascii="Times New Roman" w:cs="Times New Roman" w:eastAsia="Times New Roman" w:hAnsi="Times New Roman"/>
+                <w:b w:val="0"/>
+                <w:i w:val="0"/>
+                <w:smallCaps w:val="0"/>
+                <w:strike w:val="0"/>
+                <w:color w:val="000000"/>
+                <w:sz w:val="30"/>
+                <w:szCs w:val="30"/>
+                <w:u w:val="none"/>
+                <w:shd w:fill="auto" w:val="clear"/>
+                <w:vertAlign w:val="baseline"/>
+                <w:rtl w:val="0"/>
+              </w:rPr>
+              <w:t xml:space="preserve">2.7 Flujo alternativo</w:t>
+            </w:r>
+          </w:hyperlink>
+          <w:r>
+            <w:rPr>
+              <w:rFonts w:ascii="Times New Roman" w:cs="Times New Roman" w:eastAsia="Times New Roman" w:hAnsi="Times New Roman"/>
+              <w:b w:val="0"/>
+              <w:i w:val="0"/>
+              <w:smallCaps w:val="0"/>
+              <w:strike w:val="0"/>
+              <w:color w:val="000000"/>
+              <w:sz w:val="30"/>
+              <w:szCs w:val="30"/>
+              <w:u w:val="none"/>
+              <w:shd w:fill="auto" w:val="clear"/>
+              <w:vertAlign w:val="baseline"/>
+              <w:rtl w:val="0"/>
+            </w:rPr>
+            <w:tab/>
+          </w:r>
+          <w:r>
+            <w:fldChar w:fldCharType="begin"/>
+            <w:instrText xml:space="preserve"> PAGEREF _heading=h.al31bocr0y6 \h </w:instrText>
+            <w:fldChar w:fldCharType="separate"/>
+          </w:r>
+          <w:r>
+            <w:rPr>
+              <w:rFonts w:ascii="Times New Roman" w:cs="Times New Roman" w:eastAsia="Times New Roman" w:hAnsi="Times New Roman"/>
+              <w:b w:val="0"/>
+              <w:i w:val="0"/>
+              <w:smallCaps w:val="0"/>
+              <w:strike w:val="0"/>
+              <w:color w:val="000000"/>
+              <w:sz w:val="30"/>
+              <w:szCs w:val="30"/>
+              <w:u w:val="none"/>
+              <w:shd w:fill="auto" w:val="clear"/>
+              <w:vertAlign w:val="baseline"/>
+              <w:rtl w:val="0"/>
+            </w:rPr>
+            <w:t xml:space="preserve">7</w:t>
+          </w:r>
+          <w:r>
+            <w:fldChar w:fldCharType="end"/>
+          </w:r>
+          <w:r>
+            <w:rPr>
+              <w:rtl w:val="0"/>
+            </w:rPr>
+          </w:r>
+        </w:p>
+        <w:p>
+          <w:pPr>
+            <w:tabs>
+              <w:tab w:val="right" w:pos="8503.511811023624"/>
+            </w:tabs>
+            <w:spacing w:before="60" w:line="240" w:lineRule="auto"/>
+            <w:ind w:left="360" w:firstLine="0"/>
+            <w:rPr>
+              <w:rFonts w:ascii="Times New Roman" w:cs="Times New Roman" w:eastAsia="Times New Roman" w:hAnsi="Times New Roman"/>
+              <w:b w:val="0"/>
+              <w:i w:val="0"/>
+              <w:smallCaps w:val="0"/>
+              <w:strike w:val="0"/>
+              <w:color w:val="000000"/>
+              <w:sz w:val="30"/>
+              <w:szCs w:val="30"/>
+              <w:u w:val="none"/>
+              <w:shd w:fill="auto" w:val="clear"/>
+              <w:vertAlign w:val="baseline"/>
+            </w:rPr>
+          </w:pPr>
+          <w:hyperlink w:anchor="_heading=h.vkead7b1d4x1">
+            <w:r>
+              <w:rPr>
+                <w:rFonts w:ascii="Times New Roman" w:cs="Times New Roman" w:eastAsia="Times New Roman" w:hAnsi="Times New Roman"/>
+                <w:b w:val="0"/>
+                <w:i w:val="0"/>
+                <w:smallCaps w:val="0"/>
+                <w:strike w:val="0"/>
+                <w:color w:val="000000"/>
+                <w:sz w:val="30"/>
+                <w:szCs w:val="30"/>
+                <w:u w:val="none"/>
+                <w:shd w:fill="auto" w:val="clear"/>
+                <w:vertAlign w:val="baseline"/>
+                <w:rtl w:val="0"/>
+              </w:rPr>
+              <w:t xml:space="preserve">2.8 Diagrama de actividades</w:t>
+            </w:r>
+          </w:hyperlink>
+          <w:r>
+            <w:rPr>
+              <w:rFonts w:ascii="Times New Roman" w:cs="Times New Roman" w:eastAsia="Times New Roman" w:hAnsi="Times New Roman"/>
+              <w:b w:val="0"/>
+              <w:i w:val="0"/>
+              <w:smallCaps w:val="0"/>
+              <w:strike w:val="0"/>
+              <w:color w:val="000000"/>
+              <w:sz w:val="30"/>
+              <w:szCs w:val="30"/>
+              <w:u w:val="none"/>
+              <w:shd w:fill="auto" w:val="clear"/>
+              <w:vertAlign w:val="baseline"/>
+              <w:rtl w:val="0"/>
+            </w:rPr>
+            <w:tab/>
+          </w:r>
+          <w:r>
+            <w:fldChar w:fldCharType="begin"/>
+            <w:instrText xml:space="preserve"> PAGEREF _heading=h.vkead7b1d4x1 \h </w:instrText>
+            <w:fldChar w:fldCharType="separate"/>
+          </w:r>
+          <w:r>
+            <w:rPr>
+              <w:rFonts w:ascii="Times New Roman" w:cs="Times New Roman" w:eastAsia="Times New Roman" w:hAnsi="Times New Roman"/>
+              <w:b w:val="0"/>
+              <w:i w:val="0"/>
+              <w:smallCaps w:val="0"/>
+              <w:strike w:val="0"/>
+              <w:color w:val="000000"/>
+              <w:sz w:val="30"/>
+              <w:szCs w:val="30"/>
+              <w:u w:val="none"/>
+              <w:shd w:fill="auto" w:val="clear"/>
+              <w:vertAlign w:val="baseline"/>
+              <w:rtl w:val="0"/>
+            </w:rPr>
             <w:t xml:space="preserve">9</w:t>
+          </w:r>
+          <w:r>
+            <w:fldChar w:fldCharType="end"/>
+          </w:r>
+          <w:r>
+            <w:rPr>
+              <w:rtl w:val="0"/>
+            </w:rPr>
+          </w:r>
+        </w:p>
+        <w:p>
+          <w:pPr>
+            <w:tabs>
+              <w:tab w:val="right" w:pos="8503.511811023624"/>
+            </w:tabs>
+            <w:spacing w:before="60" w:line="240" w:lineRule="auto"/>
+            <w:ind w:left="360" w:firstLine="0"/>
+            <w:rPr>
+              <w:rFonts w:ascii="Times New Roman" w:cs="Times New Roman" w:eastAsia="Times New Roman" w:hAnsi="Times New Roman"/>
+              <w:b w:val="0"/>
+              <w:i w:val="0"/>
+              <w:smallCaps w:val="0"/>
+              <w:strike w:val="0"/>
+              <w:color w:val="000000"/>
+              <w:sz w:val="30"/>
+              <w:szCs w:val="30"/>
+              <w:u w:val="none"/>
+              <w:shd w:fill="auto" w:val="clear"/>
+              <w:vertAlign w:val="baseline"/>
+            </w:rPr>
+          </w:pPr>
+          <w:hyperlink w:anchor="_heading=h.lvp3waykaom">
+            <w:r>
+              <w:rPr>
+                <w:rFonts w:ascii="Times New Roman" w:cs="Times New Roman" w:eastAsia="Times New Roman" w:hAnsi="Times New Roman"/>
+                <w:b w:val="0"/>
+                <w:i w:val="0"/>
+                <w:smallCaps w:val="0"/>
+                <w:strike w:val="0"/>
+                <w:color w:val="000000"/>
+                <w:sz w:val="30"/>
+                <w:szCs w:val="30"/>
+                <w:u w:val="none"/>
+                <w:shd w:fill="auto" w:val="clear"/>
+                <w:vertAlign w:val="baseline"/>
+                <w:rtl w:val="0"/>
+              </w:rPr>
+              <w:t xml:space="preserve">2.9 Excepciones</w:t>
+            </w:r>
+          </w:hyperlink>
+          <w:r>
+            <w:rPr>
+              <w:rFonts w:ascii="Times New Roman" w:cs="Times New Roman" w:eastAsia="Times New Roman" w:hAnsi="Times New Roman"/>
+              <w:b w:val="0"/>
+              <w:i w:val="0"/>
+              <w:smallCaps w:val="0"/>
+              <w:strike w:val="0"/>
+              <w:color w:val="000000"/>
+              <w:sz w:val="30"/>
+              <w:szCs w:val="30"/>
+              <w:u w:val="none"/>
+              <w:shd w:fill="auto" w:val="clear"/>
+              <w:vertAlign w:val="baseline"/>
+              <w:rtl w:val="0"/>
+            </w:rPr>
+            <w:tab/>
+          </w:r>
+          <w:r>
+            <w:fldChar w:fldCharType="begin"/>
+            <w:instrText xml:space="preserve"> PAGEREF _heading=h.lvp3waykaom \h </w:instrText>
+            <w:fldChar w:fldCharType="separate"/>
+          </w:r>
+          <w:r>
+            <w:rPr>
+              <w:rFonts w:ascii="Times New Roman" w:cs="Times New Roman" w:eastAsia="Times New Roman" w:hAnsi="Times New Roman"/>
+              <w:b w:val="0"/>
+              <w:i w:val="0"/>
+              <w:smallCaps w:val="0"/>
+              <w:strike w:val="0"/>
+              <w:color w:val="000000"/>
+              <w:sz w:val="30"/>
+              <w:szCs w:val="30"/>
+              <w:u w:val="none"/>
+              <w:shd w:fill="auto" w:val="clear"/>
+              <w:vertAlign w:val="baseline"/>
+              <w:rtl w:val="0"/>
+            </w:rPr>
+            <w:t xml:space="preserve">10</w:t>
+          </w:r>
+          <w:r>
+            <w:fldChar w:fldCharType="end"/>
+          </w:r>
+          <w:r>
+            <w:rPr>
+              <w:rtl w:val="0"/>
+            </w:rPr>
+          </w:r>
+        </w:p>
+        <w:p>
+          <w:pPr>
+            <w:tabs>
+              <w:tab w:val="right" w:pos="8503.511811023624"/>
+            </w:tabs>
+            <w:spacing w:before="60" w:line="240" w:lineRule="auto"/>
+            <w:ind w:left="360" w:firstLine="0"/>
+            <w:rPr>
+              <w:rFonts w:ascii="Times New Roman" w:cs="Times New Roman" w:eastAsia="Times New Roman" w:hAnsi="Times New Roman"/>
+              <w:b w:val="0"/>
+              <w:i w:val="0"/>
+              <w:smallCaps w:val="0"/>
+              <w:strike w:val="0"/>
+              <w:color w:val="000000"/>
+              <w:sz w:val="30"/>
+              <w:szCs w:val="30"/>
+              <w:u w:val="none"/>
+              <w:shd w:fill="auto" w:val="clear"/>
+              <w:vertAlign w:val="baseline"/>
+            </w:rPr>
+          </w:pPr>
+          <w:hyperlink w:anchor="_heading=h.txw4022e5e25">
+            <w:r>
+              <w:rPr>
+                <w:rFonts w:ascii="Times New Roman" w:cs="Times New Roman" w:eastAsia="Times New Roman" w:hAnsi="Times New Roman"/>
+                <w:b w:val="0"/>
+                <w:i w:val="0"/>
+                <w:smallCaps w:val="0"/>
+                <w:strike w:val="0"/>
+                <w:color w:val="000000"/>
+                <w:sz w:val="30"/>
+                <w:szCs w:val="30"/>
+                <w:u w:val="none"/>
+                <w:shd w:fill="auto" w:val="clear"/>
+                <w:vertAlign w:val="baseline"/>
+                <w:rtl w:val="0"/>
+              </w:rPr>
+              <w:t xml:space="preserve">2.10 Prototipos visuales</w:t>
+            </w:r>
+          </w:hyperlink>
+          <w:r>
+            <w:rPr>
+              <w:rFonts w:ascii="Times New Roman" w:cs="Times New Roman" w:eastAsia="Times New Roman" w:hAnsi="Times New Roman"/>
+              <w:b w:val="0"/>
+              <w:i w:val="0"/>
+              <w:smallCaps w:val="0"/>
+              <w:strike w:val="0"/>
+              <w:color w:val="000000"/>
+              <w:sz w:val="30"/>
+              <w:szCs w:val="30"/>
+              <w:u w:val="none"/>
+              <w:shd w:fill="auto" w:val="clear"/>
+              <w:vertAlign w:val="baseline"/>
+              <w:rtl w:val="0"/>
+            </w:rPr>
+            <w:tab/>
+          </w:r>
+          <w:r>
+            <w:fldChar w:fldCharType="begin"/>
+            <w:instrText xml:space="preserve"> PAGEREF _heading=h.txw4022e5e25 \h </w:instrText>
+            <w:fldChar w:fldCharType="separate"/>
+          </w:r>
+          <w:r>
+            <w:rPr>
+              <w:rFonts w:ascii="Times New Roman" w:cs="Times New Roman" w:eastAsia="Times New Roman" w:hAnsi="Times New Roman"/>
+              <w:b w:val="0"/>
+              <w:i w:val="0"/>
+              <w:smallCaps w:val="0"/>
+              <w:strike w:val="0"/>
+              <w:color w:val="000000"/>
+              <w:sz w:val="30"/>
+              <w:szCs w:val="30"/>
+              <w:u w:val="none"/>
+              <w:shd w:fill="auto" w:val="clear"/>
+              <w:vertAlign w:val="baseline"/>
+              <w:rtl w:val="0"/>
+            </w:rPr>
+            <w:t xml:space="preserve">10</w:t>
+          </w:r>
+          <w:r>
+            <w:fldChar w:fldCharType="end"/>
+          </w:r>
+          <w:r>
+            <w:rPr>
+              <w:rtl w:val="0"/>
+            </w:rPr>
+          </w:r>
+        </w:p>
+        <w:p>
+          <w:pPr>
+            <w:tabs>
+              <w:tab w:val="right" w:pos="8503.511811023624"/>
+            </w:tabs>
+            <w:spacing w:after="80" w:before="60" w:line="240" w:lineRule="auto"/>
+            <w:ind w:left="360" w:firstLine="0"/>
+            <w:rPr>
+              <w:rFonts w:ascii="Times New Roman" w:cs="Times New Roman" w:eastAsia="Times New Roman" w:hAnsi="Times New Roman"/>
+              <w:b w:val="0"/>
+              <w:i w:val="0"/>
+              <w:smallCaps w:val="0"/>
+              <w:strike w:val="0"/>
+              <w:color w:val="000000"/>
+              <w:sz w:val="30"/>
+              <w:szCs w:val="30"/>
+              <w:u w:val="none"/>
+              <w:shd w:fill="auto" w:val="clear"/>
+              <w:vertAlign w:val="baseline"/>
+            </w:rPr>
+          </w:pPr>
+          <w:hyperlink w:anchor="_heading=h.qn3kshtind6x">
+            <w:r>
+              <w:rPr>
+                <w:rFonts w:ascii="Times New Roman" w:cs="Times New Roman" w:eastAsia="Times New Roman" w:hAnsi="Times New Roman"/>
+                <w:b w:val="0"/>
+                <w:i w:val="0"/>
+                <w:smallCaps w:val="0"/>
+                <w:strike w:val="0"/>
+                <w:color w:val="000000"/>
+                <w:sz w:val="30"/>
+                <w:szCs w:val="30"/>
+                <w:u w:val="none"/>
+                <w:shd w:fill="auto" w:val="clear"/>
+                <w:vertAlign w:val="baseline"/>
+                <w:rtl w:val="0"/>
+              </w:rPr>
+              <w:t xml:space="preserve">2.11 Requerimientos no funcionales</w:t>
+            </w:r>
+          </w:hyperlink>
+          <w:r>
+            <w:rPr>
+              <w:rFonts w:ascii="Times New Roman" w:cs="Times New Roman" w:eastAsia="Times New Roman" w:hAnsi="Times New Roman"/>
+              <w:b w:val="0"/>
+              <w:i w:val="0"/>
+              <w:smallCaps w:val="0"/>
+              <w:strike w:val="0"/>
+              <w:color w:val="000000"/>
+              <w:sz w:val="30"/>
+              <w:szCs w:val="30"/>
+              <w:u w:val="none"/>
+              <w:shd w:fill="auto" w:val="clear"/>
+              <w:vertAlign w:val="baseline"/>
+              <w:rtl w:val="0"/>
+            </w:rPr>
+            <w:tab/>
+          </w:r>
+          <w:r>
+            <w:fldChar w:fldCharType="begin"/>
+            <w:instrText xml:space="preserve"> PAGEREF _heading=h.qn3kshtind6x \h </w:instrText>
+            <w:fldChar w:fldCharType="separate"/>
+          </w:r>
+          <w:r>
+            <w:rPr>
+              <w:rFonts w:ascii="Times New Roman" w:cs="Times New Roman" w:eastAsia="Times New Roman" w:hAnsi="Times New Roman"/>
+              <w:b w:val="0"/>
+              <w:i w:val="0"/>
+              <w:smallCaps w:val="0"/>
+              <w:strike w:val="0"/>
+              <w:color w:val="000000"/>
+              <w:sz w:val="30"/>
+              <w:szCs w:val="30"/>
+              <w:u w:val="none"/>
+              <w:shd w:fill="auto" w:val="clear"/>
+              <w:vertAlign w:val="baseline"/>
+              <w:rtl w:val="0"/>
+            </w:rPr>
+            <w:t xml:space="preserve">11</w:t>
           </w:r>
           <w:r>
             <w:fldChar w:fldCharType="end"/>
@@ -2258,7 +2919,626 @@
     </w:p>
     <w:p>
       <w:pPr>
+        <w:pStyle w:val="Heading1"/>
+        <w:keepNext w:val="1"/>
+        <w:numPr>
+          <w:ilvl w:val="0"/>
+          <w:numId w:val="2"/>
+        </w:numPr>
+        <w:spacing w:after="360" w:before="360" w:line="360" w:lineRule="auto"/>
+        <w:ind w:left="1440" w:hanging="360"/>
         <w:jc w:val="center"/>
+        <w:rPr>
+          <w:u w:val="none"/>
+        </w:rPr>
+      </w:pPr>
+      <w:bookmarkStart w:colFirst="0" w:colLast="0" w:name="_heading=h.1fob9te" w:id="2"/>
+      <w:bookmarkEnd w:id="2"/>
+      <w:r>
+        <w:rPr>
+          <w:rtl w:val="0"/>
+        </w:rPr>
+        <w:t xml:space="preserve">Introducción</w:t>
+      </w:r>
+    </w:p>
+    <w:p>
+      <w:pPr>
+        <w:pStyle w:val="Heading2"/>
+        <w:keepNext w:val="1"/>
+        <w:spacing w:after="240" w:before="240" w:line="360" w:lineRule="auto"/>
+        <w:ind w:left="0" w:firstLine="0"/>
+        <w:jc w:val="both"/>
+        <w:rPr/>
+      </w:pPr>
+      <w:bookmarkStart w:colFirst="0" w:colLast="0" w:name="_heading=h.qkiuna508b5s" w:id="3"/>
+      <w:bookmarkEnd w:id="3"/>
+      <w:r>
+        <w:rPr>
+          <w:rtl w:val="0"/>
+        </w:rPr>
+        <w:t xml:space="preserve">1.1. Propósito</w:t>
+      </w:r>
+    </w:p>
+    <w:p>
+      <w:pPr>
+        <w:spacing w:after="120" w:before="120" w:line="360" w:lineRule="auto"/>
+        <w:jc w:val="both"/>
+        <w:rPr>
+          <w:rFonts w:ascii="Times New Roman" w:cs="Times New Roman" w:eastAsia="Times New Roman" w:hAnsi="Times New Roman"/>
+          <w:sz w:val="24"/>
+          <w:szCs w:val="24"/>
+        </w:rPr>
+      </w:pPr>
+      <w:bookmarkStart w:colFirst="0" w:colLast="0" w:name="_heading=h.3znysh7" w:id="4"/>
+      <w:bookmarkEnd w:id="4"/>
+      <w:r>
+        <w:rPr>
+          <w:rFonts w:ascii="Times New Roman" w:cs="Times New Roman" w:eastAsia="Times New Roman" w:hAnsi="Times New Roman"/>
+          <w:sz w:val="24"/>
+          <w:szCs w:val="24"/>
+          <w:rtl w:val="0"/>
+        </w:rPr>
+        <w:t xml:space="preserve">Especificar el requisito de Editar servicio. Que tiene como propósito que los usuarios puedan realizar alguna modificación en la información de los productos o servicios que han sido publicados previamente en la página web .  </w:t>
+      </w:r>
+    </w:p>
+    <w:p>
+      <w:pPr>
+        <w:pStyle w:val="Heading2"/>
+        <w:keepNext w:val="1"/>
+        <w:spacing w:after="240" w:before="240" w:line="360" w:lineRule="auto"/>
+        <w:ind w:left="0" w:firstLine="0"/>
+        <w:jc w:val="both"/>
+        <w:rPr/>
+      </w:pPr>
+      <w:bookmarkStart w:colFirst="0" w:colLast="0" w:name="_heading=h.mcbdrixjkpj4" w:id="5"/>
+      <w:bookmarkEnd w:id="5"/>
+      <w:r>
+        <w:rPr>
+          <w:rtl w:val="0"/>
+        </w:rPr>
+        <w:t xml:space="preserve">1.2. </w:t>
+      </w:r>
+      <w:r>
+        <w:rPr>
+          <w:rtl w:val="0"/>
+        </w:rPr>
+        <w:t xml:space="preserve">Alcance</w:t>
+      </w:r>
+    </w:p>
+    <w:p>
+      <w:pPr>
+        <w:spacing w:after="120" w:before="120" w:line="360" w:lineRule="auto"/>
+        <w:jc w:val="both"/>
+        <w:rPr>
+          <w:rFonts w:ascii="Times New Roman" w:cs="Times New Roman" w:eastAsia="Times New Roman" w:hAnsi="Times New Roman"/>
+          <w:sz w:val="24"/>
+          <w:szCs w:val="24"/>
+        </w:rPr>
+      </w:pPr>
+      <w:bookmarkStart w:colFirst="0" w:colLast="0" w:name="_heading=h.2et92p0" w:id="6"/>
+      <w:bookmarkEnd w:id="6"/>
+      <w:r>
+        <w:rPr>
+          <w:rFonts w:ascii="Times New Roman" w:cs="Times New Roman" w:eastAsia="Times New Roman" w:hAnsi="Times New Roman"/>
+          <w:sz w:val="24"/>
+          <w:szCs w:val="24"/>
+          <w:rtl w:val="0"/>
+        </w:rPr>
+        <w:t xml:space="preserve">El caso de uso Editar servicio se efectuará por medio de la página web Service Home Store la cual podrá ser accedida desde un pc , laptop o celular .  </w:t>
+      </w:r>
+    </w:p>
+    <w:p>
+      <w:pPr>
+        <w:pStyle w:val="Heading2"/>
+        <w:keepNext w:val="1"/>
+        <w:spacing w:after="240" w:before="240" w:line="360" w:lineRule="auto"/>
+        <w:ind w:left="0" w:firstLine="0"/>
+        <w:jc w:val="both"/>
+        <w:rPr/>
+      </w:pPr>
+      <w:bookmarkStart w:colFirst="0" w:colLast="0" w:name="_heading=h.bvvburdk6dn7" w:id="7"/>
+      <w:bookmarkEnd w:id="7"/>
+      <w:r>
+        <w:rPr>
+          <w:rtl w:val="0"/>
+        </w:rPr>
+        <w:t xml:space="preserve">1.3. </w:t>
+      </w:r>
+      <w:r>
+        <w:rPr>
+          <w:rtl w:val="0"/>
+        </w:rPr>
+        <w:t xml:space="preserve">Definiciones, siglas y abreviaciones</w:t>
+      </w:r>
+    </w:p>
+    <w:p>
+      <w:pPr>
+        <w:spacing w:after="0" w:lineRule="auto"/>
+        <w:jc w:val="both"/>
+        <w:rPr>
+          <w:rFonts w:ascii="Times New Roman" w:cs="Times New Roman" w:eastAsia="Times New Roman" w:hAnsi="Times New Roman"/>
+          <w:sz w:val="24"/>
+          <w:szCs w:val="24"/>
+        </w:rPr>
+      </w:pPr>
+      <w:r>
+        <w:rPr>
+          <w:rFonts w:ascii="Times New Roman" w:cs="Times New Roman" w:eastAsia="Times New Roman" w:hAnsi="Times New Roman"/>
+          <w:b w:val="1"/>
+          <w:sz w:val="24"/>
+          <w:szCs w:val="24"/>
+          <w:rtl w:val="0"/>
+        </w:rPr>
+        <w:t xml:space="preserve">Editar servicio: </w:t>
+      </w:r>
+      <w:r>
+        <w:rPr>
+          <w:rFonts w:ascii="Times New Roman" w:cs="Times New Roman" w:eastAsia="Times New Roman" w:hAnsi="Times New Roman"/>
+          <w:sz w:val="24"/>
+          <w:szCs w:val="24"/>
+          <w:rtl w:val="0"/>
+        </w:rPr>
+        <w:t xml:space="preserve">Esta opción que ofrece la página web</w:t>
+      </w:r>
+      <w:r>
+        <w:rPr>
+          <w:rFonts w:ascii="Times New Roman" w:cs="Times New Roman" w:eastAsia="Times New Roman" w:hAnsi="Times New Roman"/>
+          <w:b w:val="1"/>
+          <w:sz w:val="24"/>
+          <w:szCs w:val="24"/>
+          <w:rtl w:val="0"/>
+        </w:rPr>
+        <w:t xml:space="preserve"> </w:t>
+      </w:r>
+      <w:r>
+        <w:rPr>
+          <w:rFonts w:ascii="Times New Roman" w:cs="Times New Roman" w:eastAsia="Times New Roman" w:hAnsi="Times New Roman"/>
+          <w:sz w:val="24"/>
+          <w:szCs w:val="24"/>
+          <w:rtl w:val="0"/>
+        </w:rPr>
+        <w:t xml:space="preserve">permitirá a los usuarios realizar modificaciones a sus productos o servicios publicados.</w:t>
+      </w:r>
+    </w:p>
+    <w:p>
+      <w:pPr>
+        <w:spacing w:after="0" w:lineRule="auto"/>
+        <w:jc w:val="both"/>
+        <w:rPr>
+          <w:rFonts w:ascii="Times New Roman" w:cs="Times New Roman" w:eastAsia="Times New Roman" w:hAnsi="Times New Roman"/>
+          <w:sz w:val="24"/>
+          <w:szCs w:val="24"/>
+        </w:rPr>
+      </w:pPr>
+      <w:r>
+        <w:rPr>
+          <w:rtl w:val="0"/>
+        </w:rPr>
+      </w:r>
+    </w:p>
+    <w:p>
+      <w:pPr>
+        <w:spacing w:after="0" w:lineRule="auto"/>
+        <w:jc w:val="both"/>
+        <w:rPr>
+          <w:rFonts w:ascii="Times New Roman" w:cs="Times New Roman" w:eastAsia="Times New Roman" w:hAnsi="Times New Roman"/>
+          <w:sz w:val="24"/>
+          <w:szCs w:val="24"/>
+        </w:rPr>
+      </w:pPr>
+      <w:r>
+        <w:rPr>
+          <w:rFonts w:ascii="Times New Roman" w:cs="Times New Roman" w:eastAsia="Times New Roman" w:hAnsi="Times New Roman"/>
+          <w:b w:val="1"/>
+          <w:sz w:val="24"/>
+          <w:szCs w:val="24"/>
+          <w:rtl w:val="0"/>
+        </w:rPr>
+        <w:t xml:space="preserve">Interfaz de usuario:</w:t>
+      </w:r>
+      <w:r>
+        <w:rPr>
+          <w:rFonts w:ascii="Times New Roman" w:cs="Times New Roman" w:eastAsia="Times New Roman" w:hAnsi="Times New Roman"/>
+          <w:sz w:val="24"/>
+          <w:szCs w:val="24"/>
+          <w:rtl w:val="0"/>
+        </w:rPr>
+        <w:t xml:space="preserve"> Es el medio que permite a un usuario de un sistema informático comunicarse con el mismo. Pueden existir interfaces de usuario de diferentes tipos (gráficas, textuales, táctiles, gestuales, etc. )</w:t>
+      </w:r>
+    </w:p>
+    <w:p>
+      <w:pPr>
+        <w:spacing w:after="0" w:lineRule="auto"/>
+        <w:jc w:val="both"/>
+        <w:rPr>
+          <w:rFonts w:ascii="Times New Roman" w:cs="Times New Roman" w:eastAsia="Times New Roman" w:hAnsi="Times New Roman"/>
+          <w:sz w:val="24"/>
+          <w:szCs w:val="24"/>
+        </w:rPr>
+      </w:pPr>
+      <w:r>
+        <w:rPr>
+          <w:rtl w:val="0"/>
+        </w:rPr>
+      </w:r>
+    </w:p>
+    <w:p>
+      <w:pPr>
+        <w:spacing w:after="0" w:lineRule="auto"/>
+        <w:jc w:val="both"/>
+        <w:rPr>
+          <w:rFonts w:ascii="Times New Roman" w:cs="Times New Roman" w:eastAsia="Times New Roman" w:hAnsi="Times New Roman"/>
+          <w:sz w:val="24"/>
+          <w:szCs w:val="24"/>
+        </w:rPr>
+      </w:pPr>
+      <w:r>
+        <w:rPr>
+          <w:rFonts w:ascii="Times New Roman" w:cs="Times New Roman" w:eastAsia="Times New Roman" w:hAnsi="Times New Roman"/>
+          <w:b w:val="1"/>
+          <w:sz w:val="24"/>
+          <w:szCs w:val="24"/>
+          <w:rtl w:val="0"/>
+        </w:rPr>
+        <w:t xml:space="preserve">Interfaz de componente:</w:t>
+      </w:r>
+      <w:r>
+        <w:rPr>
+          <w:rFonts w:ascii="Times New Roman" w:cs="Times New Roman" w:eastAsia="Times New Roman" w:hAnsi="Times New Roman"/>
+          <w:sz w:val="24"/>
+          <w:szCs w:val="24"/>
+          <w:rtl w:val="0"/>
+        </w:rPr>
+        <w:t xml:space="preserve"> Es la definición de un conjunto de uno o más puntos de comunicación de entrada y/o salida de un componente, que permite su integración con otros componentes. Los interfaces de un componente permiten su utilización independientemente de cómo sea implementado. </w:t>
+      </w:r>
+    </w:p>
+    <w:p>
+      <w:pPr>
+        <w:spacing w:after="0" w:lineRule="auto"/>
+        <w:jc w:val="both"/>
+        <w:rPr>
+          <w:rFonts w:ascii="Times New Roman" w:cs="Times New Roman" w:eastAsia="Times New Roman" w:hAnsi="Times New Roman"/>
+          <w:sz w:val="24"/>
+          <w:szCs w:val="24"/>
+        </w:rPr>
+      </w:pPr>
+      <w:r>
+        <w:rPr>
+          <w:rtl w:val="0"/>
+        </w:rPr>
+      </w:r>
+    </w:p>
+    <w:p>
+      <w:pPr>
+        <w:spacing w:after="0" w:lineRule="auto"/>
+        <w:jc w:val="both"/>
+        <w:rPr>
+          <w:rFonts w:ascii="Times New Roman" w:cs="Times New Roman" w:eastAsia="Times New Roman" w:hAnsi="Times New Roman"/>
+          <w:sz w:val="24"/>
+          <w:szCs w:val="24"/>
+        </w:rPr>
+      </w:pPr>
+      <w:r>
+        <w:rPr>
+          <w:rFonts w:ascii="Times New Roman" w:cs="Times New Roman" w:eastAsia="Times New Roman" w:hAnsi="Times New Roman"/>
+          <w:b w:val="1"/>
+          <w:sz w:val="24"/>
+          <w:szCs w:val="24"/>
+          <w:rtl w:val="0"/>
+        </w:rPr>
+        <w:t xml:space="preserve">Base de datos(DB):</w:t>
+      </w:r>
+      <w:r>
+        <w:rPr>
+          <w:rFonts w:ascii="Times New Roman" w:cs="Times New Roman" w:eastAsia="Times New Roman" w:hAnsi="Times New Roman"/>
+          <w:sz w:val="24"/>
+          <w:szCs w:val="24"/>
+          <w:rtl w:val="0"/>
+        </w:rPr>
+        <w:t xml:space="preserve"> Es una colección de datos, organizados y almacenados para una fácil recuperación de estos. </w:t>
+      </w:r>
+    </w:p>
+    <w:p>
+      <w:pPr>
+        <w:spacing w:after="0" w:lineRule="auto"/>
+        <w:jc w:val="both"/>
+        <w:rPr>
+          <w:rFonts w:ascii="Times New Roman" w:cs="Times New Roman" w:eastAsia="Times New Roman" w:hAnsi="Times New Roman"/>
+          <w:sz w:val="24"/>
+          <w:szCs w:val="24"/>
+        </w:rPr>
+      </w:pPr>
+      <w:r>
+        <w:rPr>
+          <w:rtl w:val="0"/>
+        </w:rPr>
+      </w:r>
+    </w:p>
+    <w:p>
+      <w:pPr>
+        <w:spacing w:after="0" w:lineRule="auto"/>
+        <w:jc w:val="both"/>
+        <w:rPr>
+          <w:rFonts w:ascii="Times New Roman" w:cs="Times New Roman" w:eastAsia="Times New Roman" w:hAnsi="Times New Roman"/>
+          <w:sz w:val="24"/>
+          <w:szCs w:val="24"/>
+        </w:rPr>
+      </w:pPr>
+      <w:r>
+        <w:rPr>
+          <w:rFonts w:ascii="Times New Roman" w:cs="Times New Roman" w:eastAsia="Times New Roman" w:hAnsi="Times New Roman"/>
+          <w:b w:val="1"/>
+          <w:sz w:val="24"/>
+          <w:szCs w:val="24"/>
+          <w:rtl w:val="0"/>
+        </w:rPr>
+        <w:t xml:space="preserve">Sistema</w:t>
+      </w:r>
+      <w:r>
+        <w:rPr>
+          <w:rFonts w:ascii="Times New Roman" w:cs="Times New Roman" w:eastAsia="Times New Roman" w:hAnsi="Times New Roman"/>
+          <w:sz w:val="24"/>
+          <w:szCs w:val="24"/>
+          <w:rtl w:val="0"/>
+        </w:rPr>
+        <w:t xml:space="preserve">: Un sistema es "un objeto complejo cuyas partes o componentes se relacionan con al menos alguno de los demás componentes";​ puede ser</w:t>
+      </w:r>
+      <w:hyperlink r:id="rId8">
+        <w:r>
+          <w:rPr>
+            <w:rFonts w:ascii="Times New Roman" w:cs="Times New Roman" w:eastAsia="Times New Roman" w:hAnsi="Times New Roman"/>
+            <w:sz w:val="24"/>
+            <w:szCs w:val="24"/>
+            <w:rtl w:val="0"/>
+          </w:rPr>
+          <w:t xml:space="preserve"> material</w:t>
+        </w:r>
+      </w:hyperlink>
+      <w:r>
+        <w:rPr>
+          <w:rFonts w:ascii="Times New Roman" w:cs="Times New Roman" w:eastAsia="Times New Roman" w:hAnsi="Times New Roman"/>
+          <w:sz w:val="24"/>
+          <w:szCs w:val="24"/>
+          <w:rtl w:val="0"/>
+        </w:rPr>
+        <w:t xml:space="preserve"> o</w:t>
+      </w:r>
+      <w:hyperlink r:id="rId9">
+        <w:r>
+          <w:rPr>
+            <w:rFonts w:ascii="Times New Roman" w:cs="Times New Roman" w:eastAsia="Times New Roman" w:hAnsi="Times New Roman"/>
+            <w:sz w:val="24"/>
+            <w:szCs w:val="24"/>
+            <w:rtl w:val="0"/>
+          </w:rPr>
+          <w:t xml:space="preserve"> conceptual</w:t>
+        </w:r>
+      </w:hyperlink>
+      <w:r>
+        <w:rPr>
+          <w:rFonts w:ascii="Times New Roman" w:cs="Times New Roman" w:eastAsia="Times New Roman" w:hAnsi="Times New Roman"/>
+          <w:sz w:val="24"/>
+          <w:szCs w:val="24"/>
+          <w:rtl w:val="0"/>
+        </w:rPr>
+        <w:t xml:space="preserve">.</w:t>
+      </w:r>
+      <w:r>
+        <w:rPr>
+          <w:rFonts w:ascii="Times New Roman" w:cs="Times New Roman" w:eastAsia="Times New Roman" w:hAnsi="Times New Roman"/>
+          <w:sz w:val="24"/>
+          <w:szCs w:val="24"/>
+          <w:vertAlign w:val="superscript"/>
+          <w:rtl w:val="0"/>
+        </w:rPr>
+        <w:t xml:space="preserve"> </w:t>
+      </w:r>
+      <w:r>
+        <w:rPr>
+          <w:rFonts w:ascii="Times New Roman" w:cs="Times New Roman" w:eastAsia="Times New Roman" w:hAnsi="Times New Roman"/>
+          <w:sz w:val="24"/>
+          <w:szCs w:val="24"/>
+          <w:rtl w:val="0"/>
+        </w:rPr>
+        <w:t xml:space="preserve">Todos los sistemas tienen composición, estructura y entorno, pero sólo los sistemas materiales tienen mecanismos (o procesos), y solo algunos sistemas materiales tienen</w:t>
+      </w:r>
+      <w:hyperlink r:id="rId10">
+        <w:r>
+          <w:rPr>
+            <w:rFonts w:ascii="Times New Roman" w:cs="Times New Roman" w:eastAsia="Times New Roman" w:hAnsi="Times New Roman"/>
+            <w:sz w:val="24"/>
+            <w:szCs w:val="24"/>
+            <w:rtl w:val="0"/>
+          </w:rPr>
+          <w:t xml:space="preserve"> figura (forma)</w:t>
+        </w:r>
+      </w:hyperlink>
+      <w:r>
+        <w:rPr>
+          <w:rFonts w:ascii="Times New Roman" w:cs="Times New Roman" w:eastAsia="Times New Roman" w:hAnsi="Times New Roman"/>
+          <w:sz w:val="24"/>
+          <w:szCs w:val="24"/>
+          <w:rtl w:val="0"/>
+        </w:rPr>
+        <w:t xml:space="preserve">.</w:t>
+      </w:r>
+    </w:p>
+    <w:p>
+      <w:pPr>
+        <w:spacing w:after="0" w:lineRule="auto"/>
+        <w:jc w:val="both"/>
+        <w:rPr>
+          <w:rFonts w:ascii="Times New Roman" w:cs="Times New Roman" w:eastAsia="Times New Roman" w:hAnsi="Times New Roman"/>
+          <w:sz w:val="24"/>
+          <w:szCs w:val="24"/>
+        </w:rPr>
+      </w:pPr>
+      <w:r>
+        <w:rPr>
+          <w:rtl w:val="0"/>
+        </w:rPr>
+      </w:r>
+    </w:p>
+    <w:p>
+      <w:pPr>
+        <w:spacing w:after="0" w:lineRule="auto"/>
+        <w:jc w:val="both"/>
+        <w:rPr>
+          <w:rFonts w:ascii="Times New Roman" w:cs="Times New Roman" w:eastAsia="Times New Roman" w:hAnsi="Times New Roman"/>
+          <w:sz w:val="24"/>
+          <w:szCs w:val="24"/>
+        </w:rPr>
+      </w:pPr>
+      <w:r>
+        <w:rPr>
+          <w:rFonts w:ascii="Times New Roman" w:cs="Times New Roman" w:eastAsia="Times New Roman" w:hAnsi="Times New Roman"/>
+          <w:b w:val="1"/>
+          <w:sz w:val="24"/>
+          <w:szCs w:val="24"/>
+          <w:rtl w:val="0"/>
+        </w:rPr>
+        <w:t xml:space="preserve">Sistema informático (SI): </w:t>
+      </w:r>
+      <w:r>
+        <w:rPr>
+          <w:rFonts w:ascii="Times New Roman" w:cs="Times New Roman" w:eastAsia="Times New Roman" w:hAnsi="Times New Roman"/>
+          <w:sz w:val="24"/>
+          <w:szCs w:val="24"/>
+          <w:rtl w:val="0"/>
+        </w:rPr>
+        <w:t xml:space="preserve">Es un sistema que permite almacenar y procesar</w:t>
+      </w:r>
+      <w:hyperlink r:id="rId11">
+        <w:r>
+          <w:rPr>
+            <w:rFonts w:ascii="Times New Roman" w:cs="Times New Roman" w:eastAsia="Times New Roman" w:hAnsi="Times New Roman"/>
+            <w:sz w:val="24"/>
+            <w:szCs w:val="24"/>
+            <w:rtl w:val="0"/>
+          </w:rPr>
+          <w:t xml:space="preserve"> </w:t>
+        </w:r>
+      </w:hyperlink>
+      <w:r>
+        <w:rPr>
+          <w:rFonts w:ascii="Times New Roman" w:cs="Times New Roman" w:eastAsia="Times New Roman" w:hAnsi="Times New Roman"/>
+          <w:sz w:val="24"/>
+          <w:szCs w:val="24"/>
+          <w:rtl w:val="0"/>
+        </w:rPr>
+        <w:t xml:space="preserve">información; es el conjunto de partes interrelacionadas: hardware, software y personal informático. </w:t>
+      </w:r>
+    </w:p>
+    <w:p>
+      <w:pPr>
+        <w:pStyle w:val="Heading2"/>
+        <w:keepNext w:val="1"/>
+        <w:spacing w:after="240" w:before="240" w:line="360" w:lineRule="auto"/>
+        <w:ind w:left="0" w:firstLine="0"/>
+        <w:jc w:val="both"/>
+        <w:rPr/>
+      </w:pPr>
+      <w:bookmarkStart w:colFirst="0" w:colLast="0" w:name="_heading=h.3dy6vkm" w:id="8"/>
+      <w:bookmarkEnd w:id="8"/>
+      <w:r>
+        <w:rPr>
+          <w:rtl w:val="0"/>
+        </w:rPr>
+        <w:t xml:space="preserve">1.4. </w:t>
+      </w:r>
+      <w:r>
+        <w:rPr>
+          <w:rtl w:val="0"/>
+        </w:rPr>
+        <w:t xml:space="preserve">Referencias</w:t>
+      </w:r>
+    </w:p>
+    <w:p>
+      <w:pPr>
+        <w:spacing w:after="120" w:before="120" w:line="360" w:lineRule="auto"/>
+        <w:jc w:val="both"/>
+        <w:rPr>
+          <w:rFonts w:ascii="Times New Roman" w:cs="Times New Roman" w:eastAsia="Times New Roman" w:hAnsi="Times New Roman"/>
+          <w:sz w:val="24"/>
+          <w:szCs w:val="24"/>
+        </w:rPr>
+      </w:pPr>
+      <w:r>
+        <w:rPr>
+          <w:rFonts w:ascii="Times New Roman" w:cs="Times New Roman" w:eastAsia="Times New Roman" w:hAnsi="Times New Roman"/>
+          <w:sz w:val="24"/>
+          <w:szCs w:val="24"/>
+          <w:rtl w:val="0"/>
+        </w:rPr>
+        <w:t xml:space="preserve">Licitación de Requisitos.xls</w:t>
+      </w:r>
+    </w:p>
+    <w:p>
+      <w:pPr>
+        <w:spacing w:after="120" w:before="120" w:line="360" w:lineRule="auto"/>
+        <w:jc w:val="both"/>
+        <w:rPr>
+          <w:rFonts w:ascii="Times New Roman" w:cs="Times New Roman" w:eastAsia="Times New Roman" w:hAnsi="Times New Roman"/>
+          <w:sz w:val="24"/>
+          <w:szCs w:val="24"/>
+        </w:rPr>
+      </w:pPr>
+      <w:r>
+        <w:rPr>
+          <w:rFonts w:ascii="Times New Roman" w:cs="Times New Roman" w:eastAsia="Times New Roman" w:hAnsi="Times New Roman"/>
+          <w:sz w:val="24"/>
+          <w:szCs w:val="24"/>
+          <w:rtl w:val="0"/>
+        </w:rPr>
+        <w:t xml:space="preserve">Requisitos no funciones.xlsx</w:t>
+      </w:r>
+    </w:p>
+    <w:p>
+      <w:pPr>
+        <w:pStyle w:val="Heading2"/>
+        <w:keepNext w:val="1"/>
+        <w:spacing w:after="240" w:before="240" w:line="360" w:lineRule="auto"/>
+        <w:ind w:left="0" w:firstLine="0"/>
+        <w:jc w:val="both"/>
+        <w:rPr/>
+      </w:pPr>
+      <w:bookmarkStart w:colFirst="0" w:colLast="0" w:name="_heading=h.lec47811kcq8" w:id="9"/>
+      <w:bookmarkEnd w:id="9"/>
+      <w:r>
+        <w:rPr>
+          <w:rtl w:val="0"/>
+        </w:rPr>
+        <w:t xml:space="preserve">1.5. </w:t>
+      </w:r>
+      <w:r>
+        <w:rPr>
+          <w:rtl w:val="0"/>
+        </w:rPr>
+        <w:t xml:space="preserve">Resumen</w:t>
+      </w:r>
+    </w:p>
+    <w:p>
+      <w:pPr>
+        <w:jc w:val="left"/>
+        <w:rPr>
+          <w:rFonts w:ascii="Times New Roman" w:cs="Times New Roman" w:eastAsia="Times New Roman" w:hAnsi="Times New Roman"/>
+          <w:sz w:val="24"/>
+          <w:szCs w:val="24"/>
+        </w:rPr>
+      </w:pPr>
+      <w:r>
+        <w:rPr>
+          <w:rFonts w:ascii="Times New Roman" w:cs="Times New Roman" w:eastAsia="Times New Roman" w:hAnsi="Times New Roman"/>
+          <w:sz w:val="24"/>
+          <w:szCs w:val="24"/>
+          <w:rtl w:val="0"/>
+        </w:rPr>
+        <w:t xml:space="preserve">El usuario luego de haber registrado y logueado una cuenta y realizar por lo menos la publicación de un servicio o producto en Service Home Store, tendrá la posibilidad de ingresar a la interfaz de modificar, dentro de ella modificara el nombre, descripción, precio e imagen del servicio o producto, esta opción es importante para el usuario ya que si cometio algun error al publicar su servicio, podrá corregirlo.</w:t>
+      </w:r>
+    </w:p>
+    <w:p>
+      <w:pPr>
+        <w:jc w:val="left"/>
         <w:rPr>
           <w:b w:val="1"/>
           <w:sz w:val="36"/>
@@ -2266,20 +3546,8 @@
         </w:rPr>
       </w:pPr>
       <w:r>
-        <w:rPr>
-          <w:rtl w:val="0"/>
-        </w:rPr>
-      </w:r>
-    </w:p>
-    <w:p>
-      <w:pPr>
-        <w:jc w:val="center"/>
-        <w:rPr>
-          <w:b w:val="1"/>
-          <w:sz w:val="36"/>
-          <w:szCs w:val="36"/>
-        </w:rPr>
-      </w:pPr>
+        <w:br w:type="page"/>
+      </w:r>
       <w:r>
         <w:rPr>
           <w:rtl w:val="0"/>
@@ -2295,19 +3563,18 @@
         <w:jc w:val="center"/>
         <w:rPr/>
       </w:pPr>
-      <w:bookmarkStart w:colFirst="0" w:colLast="0" w:name="_heading=h.26in1rg" w:id="3"/>
-      <w:bookmarkEnd w:id="3"/>
-      <w:r>
-        <w:rPr>
-          <w:rtl w:val="0"/>
-        </w:rPr>
-        <w:t xml:space="preserve">1. </w:t>
-      </w:r>
-      <w:r>
-        <w:rPr>
-          <w:rtl w:val="0"/>
-        </w:rPr>
-        <w:t xml:space="preserve">Editar servicio</w:t>
+      <w:bookmarkStart w:colFirst="0" w:colLast="0" w:name="_heading=h.26in1rg" w:id="10"/>
+      <w:bookmarkEnd w:id="10"/>
+      <w:r>
+        <w:rPr>
+          <w:rtl w:val="0"/>
+        </w:rPr>
+        <w:t xml:space="preserve">2. Descripción general</w:t>
+      </w:r>
+      <w:r>
+        <w:rPr>
+          <w:rtl w:val="0"/>
+        </w:rPr>
       </w:r>
     </w:p>
     <w:p>
@@ -2316,13 +3583,13 @@
         <w:spacing w:after="360" w:before="360" w:line="360" w:lineRule="auto"/>
         <w:rPr/>
       </w:pPr>
-      <w:bookmarkStart w:colFirst="0" w:colLast="0" w:name="_heading=h.if59aqnf5mvs" w:id="4"/>
-      <w:bookmarkEnd w:id="4"/>
-      <w:r>
-        <w:rPr>
-          <w:rtl w:val="0"/>
-        </w:rPr>
-        <w:t xml:space="preserve">1.1. Diagrama de Casos de Usos</w:t>
+      <w:bookmarkStart w:colFirst="0" w:colLast="0" w:name="_heading=h.if59aqnf5mvs" w:id="11"/>
+      <w:bookmarkEnd w:id="11"/>
+      <w:r>
+        <w:rPr>
+          <w:rtl w:val="0"/>
+        </w:rPr>
+        <w:t xml:space="preserve">2.1. Diagrama de Casos de Usos</w:t>
       </w:r>
     </w:p>
     <w:p>
@@ -2357,7 +3624,7 @@
                     <pic:cNvPicPr preferRelativeResize="0"/>
                   </pic:nvPicPr>
                   <pic:blipFill>
-                    <a:blip r:embed="rId8"/>
+                    <a:blip r:embed="rId12"/>
                     <a:srcRect b="0" l="6807" r="3503" t="3526"/>
                     <a:stretch>
                       <a:fillRect/>
@@ -2394,8 +3661,8 @@
           <w:szCs w:val="28"/>
         </w:rPr>
       </w:pPr>
-      <w:bookmarkStart w:colFirst="0" w:colLast="0" w:name="_heading=h.lnxbz9" w:id="5"/>
-      <w:bookmarkEnd w:id="5"/>
+      <w:bookmarkStart w:colFirst="0" w:colLast="0" w:name="_heading=h.lnxbz9" w:id="12"/>
+      <w:bookmarkEnd w:id="12"/>
       <w:r>
         <w:rPr>
           <w:rFonts w:ascii="Times New Roman" w:cs="Times New Roman" w:eastAsia="Times New Roman" w:hAnsi="Times New Roman"/>
@@ -2417,13 +3684,19 @@
         <w:jc w:val="both"/>
         <w:rPr/>
       </w:pPr>
-      <w:bookmarkStart w:colFirst="0" w:colLast="0" w:name="_heading=h.x33f2wif2ckw" w:id="6"/>
-      <w:bookmarkEnd w:id="6"/>
-      <w:r>
-        <w:rPr>
-          <w:rtl w:val="0"/>
-        </w:rPr>
-        <w:t xml:space="preserve">1.2 Descripción</w:t>
+      <w:bookmarkStart w:colFirst="0" w:colLast="0" w:name="_heading=h.x33f2wif2ckw" w:id="13"/>
+      <w:bookmarkEnd w:id="13"/>
+      <w:r>
+        <w:rPr>
+          <w:rtl w:val="0"/>
+        </w:rPr>
+        <w:t xml:space="preserve">2</w:t>
+      </w:r>
+      <w:r>
+        <w:rPr>
+          <w:rtl w:val="0"/>
+        </w:rPr>
+        <w:t xml:space="preserve">.2 Descripción</w:t>
       </w:r>
     </w:p>
     <w:p>
@@ -2461,76 +3734,218 @@
         <w:jc w:val="both"/>
         <w:rPr/>
       </w:pPr>
-      <w:bookmarkStart w:colFirst="0" w:colLast="0" w:name="_heading=h.4qmtzqxra4vw" w:id="7"/>
-      <w:bookmarkEnd w:id="7"/>
-      <w:r>
-        <w:rPr>
-          <w:rtl w:val="0"/>
-        </w:rPr>
-        <w:t xml:space="preserve">1.3 Actores</w:t>
-      </w:r>
-    </w:p>
-    <w:p>
-      <w:pPr>
+      <w:bookmarkStart w:colFirst="0" w:colLast="0" w:name="_heading=h.4qmtzqxra4vw" w:id="14"/>
+      <w:bookmarkEnd w:id="14"/>
+      <w:r>
+        <w:rPr>
+          <w:rtl w:val="0"/>
+        </w:rPr>
+        <w:t xml:space="preserve">2</w:t>
+      </w:r>
+      <w:r>
+        <w:rPr>
+          <w:rtl w:val="0"/>
+        </w:rPr>
+        <w:t xml:space="preserve">.3 Actores</w:t>
+      </w:r>
+    </w:p>
+    <w:p>
+      <w:pPr>
+        <w:numPr>
+          <w:ilvl w:val="0"/>
+          <w:numId w:val="4"/>
+        </w:numPr>
+        <w:spacing w:after="0" w:before="120" w:line="360" w:lineRule="auto"/>
+        <w:ind w:left="720" w:hanging="360"/>
+        <w:rPr>
+          <w:rFonts w:ascii="Times New Roman" w:cs="Times New Roman" w:eastAsia="Times New Roman" w:hAnsi="Times New Roman"/>
+          <w:sz w:val="24"/>
+          <w:szCs w:val="24"/>
+        </w:rPr>
+      </w:pPr>
+      <w:r>
+        <w:rPr>
+          <w:rFonts w:ascii="Times New Roman" w:cs="Times New Roman" w:eastAsia="Times New Roman" w:hAnsi="Times New Roman"/>
+          <w:sz w:val="24"/>
+          <w:szCs w:val="24"/>
+          <w:rtl w:val="0"/>
+        </w:rPr>
+        <w:t xml:space="preserve">Usuario: Con este nombre se ha generalizado a cualquier usuario que utilice el sistema de venta y adquisición de servicios </w:t>
+      </w:r>
+    </w:p>
+    <w:p>
+      <w:pPr>
+        <w:numPr>
+          <w:ilvl w:val="0"/>
+          <w:numId w:val="4"/>
+        </w:numPr>
+        <w:spacing w:after="120" w:line="360" w:lineRule="auto"/>
+        <w:ind w:left="720" w:hanging="360"/>
+        <w:rPr>
+          <w:rFonts w:ascii="Times New Roman" w:cs="Times New Roman" w:eastAsia="Times New Roman" w:hAnsi="Times New Roman"/>
+          <w:sz w:val="24"/>
+          <w:szCs w:val="24"/>
+        </w:rPr>
+      </w:pPr>
+      <w:r>
+        <w:rPr>
+          <w:rFonts w:ascii="Times New Roman" w:cs="Times New Roman" w:eastAsia="Times New Roman" w:hAnsi="Times New Roman"/>
+          <w:sz w:val="24"/>
+          <w:szCs w:val="24"/>
+          <w:rtl w:val="0"/>
+        </w:rPr>
+        <w:t xml:space="preserve">SVA: Sistema de Venta y adquisición de servicios.</w:t>
+      </w:r>
+    </w:p>
+    <w:p>
+      <w:pPr>
+        <w:spacing w:after="120" w:line="360" w:lineRule="auto"/>
+        <w:rPr>
+          <w:rFonts w:ascii="Times New Roman" w:cs="Times New Roman" w:eastAsia="Times New Roman" w:hAnsi="Times New Roman"/>
+          <w:sz w:val="24"/>
+          <w:szCs w:val="24"/>
+        </w:rPr>
+      </w:pPr>
+      <w:r>
+        <w:rPr>
+          <w:rtl w:val="0"/>
+        </w:rPr>
+      </w:r>
+    </w:p>
+    <w:p>
+      <w:pPr>
+        <w:pStyle w:val="Heading2"/>
+        <w:spacing w:after="240" w:before="240" w:line="360" w:lineRule="auto"/>
+        <w:jc w:val="both"/>
+        <w:rPr/>
+      </w:pPr>
+      <w:bookmarkStart w:colFirst="0" w:colLast="0" w:name="_heading=h.zc1fxlg58mu4" w:id="15"/>
+      <w:bookmarkEnd w:id="15"/>
+      <w:r>
+        <w:rPr>
+          <w:rtl w:val="0"/>
+        </w:rPr>
+        <w:t xml:space="preserve">2</w:t>
+      </w:r>
+      <w:r>
+        <w:rPr>
+          <w:rtl w:val="0"/>
+        </w:rPr>
+        <w:t xml:space="preserve">.4 Pre condiciones</w:t>
+      </w:r>
+    </w:p>
+    <w:p>
+      <w:pPr>
+        <w:keepNext w:val="1"/>
         <w:numPr>
           <w:ilvl w:val="0"/>
           <w:numId w:val="3"/>
         </w:numPr>
-        <w:spacing w:after="0" w:before="120" w:line="360" w:lineRule="auto"/>
+        <w:spacing w:after="0" w:before="240" w:line="360" w:lineRule="auto"/>
         <w:ind w:left="720" w:hanging="360"/>
-        <w:rPr>
-          <w:rFonts w:ascii="Times New Roman" w:cs="Times New Roman" w:eastAsia="Times New Roman" w:hAnsi="Times New Roman"/>
-          <w:sz w:val="24"/>
-          <w:szCs w:val="24"/>
-        </w:rPr>
-      </w:pPr>
-      <w:r>
-        <w:rPr>
-          <w:rFonts w:ascii="Times New Roman" w:cs="Times New Roman" w:eastAsia="Times New Roman" w:hAnsi="Times New Roman"/>
-          <w:sz w:val="24"/>
-          <w:szCs w:val="24"/>
-          <w:rtl w:val="0"/>
-        </w:rPr>
-        <w:t xml:space="preserve">Usuario: Con este nombre se ha generalizado a cualquier usuario que utilice el sistema de venta y adquisición de servicios </w:t>
-      </w:r>
-    </w:p>
-    <w:p>
-      <w:pPr>
+        <w:jc w:val="both"/>
+        <w:rPr>
+          <w:rFonts w:ascii="Times New Roman" w:cs="Times New Roman" w:eastAsia="Times New Roman" w:hAnsi="Times New Roman"/>
+          <w:sz w:val="24"/>
+          <w:szCs w:val="24"/>
+        </w:rPr>
+      </w:pPr>
+      <w:r>
+        <w:rPr>
+          <w:rFonts w:ascii="Times New Roman" w:cs="Times New Roman" w:eastAsia="Times New Roman" w:hAnsi="Times New Roman"/>
+          <w:sz w:val="24"/>
+          <w:szCs w:val="24"/>
+          <w:rtl w:val="0"/>
+        </w:rPr>
+        <w:t xml:space="preserve">El usuario debe haber registrado previamente el la página web </w:t>
+      </w:r>
+      <w:r>
+        <w:rPr>
+          <w:rFonts w:ascii="Times New Roman" w:cs="Times New Roman" w:eastAsia="Times New Roman" w:hAnsi="Times New Roman"/>
+          <w:sz w:val="24"/>
+          <w:szCs w:val="24"/>
+          <w:rtl w:val="0"/>
+        </w:rPr>
+        <w:t xml:space="preserve">ServiceHomeStore</w:t>
+      </w:r>
+      <w:r>
+        <w:rPr>
+          <w:rFonts w:ascii="Times New Roman" w:cs="Times New Roman" w:eastAsia="Times New Roman" w:hAnsi="Times New Roman"/>
+          <w:sz w:val="24"/>
+          <w:szCs w:val="24"/>
+          <w:rtl w:val="0"/>
+        </w:rPr>
+        <w:t xml:space="preserve">.</w:t>
+      </w:r>
+    </w:p>
+    <w:p>
+      <w:pPr>
+        <w:keepNext w:val="1"/>
         <w:numPr>
           <w:ilvl w:val="0"/>
           <w:numId w:val="3"/>
         </w:numPr>
-        <w:spacing w:after="120" w:line="360" w:lineRule="auto"/>
+        <w:spacing w:after="0" w:afterAutospacing="0" w:line="360" w:lineRule="auto"/>
         <w:ind w:left="720" w:hanging="360"/>
-        <w:rPr>
-          <w:rFonts w:ascii="Times New Roman" w:cs="Times New Roman" w:eastAsia="Times New Roman" w:hAnsi="Times New Roman"/>
-          <w:sz w:val="24"/>
-          <w:szCs w:val="24"/>
-        </w:rPr>
-      </w:pPr>
-      <w:r>
-        <w:rPr>
-          <w:rFonts w:ascii="Times New Roman" w:cs="Times New Roman" w:eastAsia="Times New Roman" w:hAnsi="Times New Roman"/>
-          <w:sz w:val="24"/>
-          <w:szCs w:val="24"/>
-          <w:rtl w:val="0"/>
-        </w:rPr>
-        <w:t xml:space="preserve">SVA: Sistema de Venta y adquisición de servicios.</w:t>
-      </w:r>
-    </w:p>
-    <w:p>
-      <w:pPr>
-        <w:spacing w:after="120" w:line="360" w:lineRule="auto"/>
-        <w:rPr>
-          <w:rFonts w:ascii="Times New Roman" w:cs="Times New Roman" w:eastAsia="Times New Roman" w:hAnsi="Times New Roman"/>
-          <w:sz w:val="24"/>
-          <w:szCs w:val="24"/>
-        </w:rPr>
-      </w:pPr>
-      <w:r>
-        <w:rPr>
-          <w:rtl w:val="0"/>
-        </w:rPr>
+        <w:jc w:val="both"/>
+        <w:rPr>
+          <w:rFonts w:ascii="Times New Roman" w:cs="Times New Roman" w:eastAsia="Times New Roman" w:hAnsi="Times New Roman"/>
+          <w:sz w:val="24"/>
+          <w:szCs w:val="24"/>
+        </w:rPr>
+      </w:pPr>
+      <w:r>
+        <w:rPr>
+          <w:rFonts w:ascii="Times New Roman" w:cs="Times New Roman" w:eastAsia="Times New Roman" w:hAnsi="Times New Roman"/>
+          <w:sz w:val="24"/>
+          <w:szCs w:val="24"/>
+          <w:rtl w:val="0"/>
+        </w:rPr>
+        <w:t xml:space="preserve">El usuario debe iniciar sesión en la página web </w:t>
+      </w:r>
+      <w:r>
+        <w:rPr>
+          <w:rFonts w:ascii="Times New Roman" w:cs="Times New Roman" w:eastAsia="Times New Roman" w:hAnsi="Times New Roman"/>
+          <w:sz w:val="24"/>
+          <w:szCs w:val="24"/>
+          <w:rtl w:val="0"/>
+        </w:rPr>
+        <w:t xml:space="preserve">ServiceHomeStore</w:t>
+      </w:r>
+      <w:r>
+        <w:rPr>
+          <w:rFonts w:ascii="Times New Roman" w:cs="Times New Roman" w:eastAsia="Times New Roman" w:hAnsi="Times New Roman"/>
+          <w:sz w:val="24"/>
+          <w:szCs w:val="24"/>
+          <w:rtl w:val="0"/>
+        </w:rPr>
+        <w:t xml:space="preserve">.</w:t>
+      </w:r>
+    </w:p>
+    <w:p>
+      <w:pPr>
+        <w:keepNext w:val="1"/>
+        <w:numPr>
+          <w:ilvl w:val="0"/>
+          <w:numId w:val="3"/>
+        </w:numPr>
+        <w:spacing w:after="240" w:line="360" w:lineRule="auto"/>
+        <w:ind w:left="720" w:hanging="360"/>
+        <w:jc w:val="both"/>
+        <w:rPr>
+          <w:rFonts w:ascii="Times New Roman" w:cs="Times New Roman" w:eastAsia="Times New Roman" w:hAnsi="Times New Roman"/>
+          <w:sz w:val="24"/>
+          <w:szCs w:val="24"/>
+        </w:rPr>
+      </w:pPr>
+      <w:r>
+        <w:rPr>
+          <w:rFonts w:ascii="Times New Roman" w:cs="Times New Roman" w:eastAsia="Times New Roman" w:hAnsi="Times New Roman"/>
+          <w:sz w:val="24"/>
+          <w:szCs w:val="24"/>
+          <w:rtl w:val="0"/>
+        </w:rPr>
+        <w:t xml:space="preserve">El usuario debe de haber registrado por lo menos un servicio.</w:t>
       </w:r>
     </w:p>
     <w:p>
@@ -2540,143 +3955,19 @@
         <w:jc w:val="both"/>
         <w:rPr/>
       </w:pPr>
-      <w:bookmarkStart w:colFirst="0" w:colLast="0" w:name="_heading=h.zc1fxlg58mu4" w:id="8"/>
-      <w:bookmarkEnd w:id="8"/>
-      <w:r>
-        <w:rPr>
-          <w:rtl w:val="0"/>
-        </w:rPr>
-        <w:t xml:space="preserve">1.4 Pre condiciones</w:t>
-      </w:r>
-    </w:p>
-    <w:p>
-      <w:pPr>
-        <w:keepNext w:val="1"/>
-        <w:numPr>
-          <w:ilvl w:val="0"/>
-          <w:numId w:val="2"/>
-        </w:numPr>
-        <w:spacing w:after="0" w:before="240" w:line="360" w:lineRule="auto"/>
-        <w:ind w:left="720" w:hanging="360"/>
-        <w:jc w:val="both"/>
-        <w:rPr>
-          <w:rFonts w:ascii="Times New Roman" w:cs="Times New Roman" w:eastAsia="Times New Roman" w:hAnsi="Times New Roman"/>
-          <w:sz w:val="24"/>
-          <w:szCs w:val="24"/>
-        </w:rPr>
-      </w:pPr>
-      <w:r>
-        <w:rPr>
-          <w:rFonts w:ascii="Times New Roman" w:cs="Times New Roman" w:eastAsia="Times New Roman" w:hAnsi="Times New Roman"/>
-          <w:sz w:val="24"/>
-          <w:szCs w:val="24"/>
-          <w:rtl w:val="0"/>
-        </w:rPr>
-        <w:t xml:space="preserve">El usuario debe haber registrado previamente el la página web </w:t>
-      </w:r>
-      <w:r>
-        <w:rPr>
-          <w:rFonts w:ascii="Times New Roman" w:cs="Times New Roman" w:eastAsia="Times New Roman" w:hAnsi="Times New Roman"/>
-          <w:sz w:val="24"/>
-          <w:szCs w:val="24"/>
-          <w:rtl w:val="0"/>
-        </w:rPr>
-        <w:t xml:space="preserve">ServiceHomeStore</w:t>
-      </w:r>
-      <w:r>
-        <w:rPr>
-          <w:rFonts w:ascii="Times New Roman" w:cs="Times New Roman" w:eastAsia="Times New Roman" w:hAnsi="Times New Roman"/>
-          <w:sz w:val="24"/>
-          <w:szCs w:val="24"/>
-          <w:rtl w:val="0"/>
-        </w:rPr>
-        <w:t xml:space="preserve">.</w:t>
-      </w:r>
-    </w:p>
-    <w:p>
-      <w:pPr>
-        <w:keepNext w:val="1"/>
-        <w:numPr>
-          <w:ilvl w:val="0"/>
-          <w:numId w:val="2"/>
-        </w:numPr>
-        <w:spacing w:after="0" w:afterAutospacing="0" w:line="360" w:lineRule="auto"/>
-        <w:ind w:left="720" w:hanging="360"/>
-        <w:jc w:val="both"/>
-        <w:rPr>
-          <w:rFonts w:ascii="Times New Roman" w:cs="Times New Roman" w:eastAsia="Times New Roman" w:hAnsi="Times New Roman"/>
-          <w:sz w:val="24"/>
-          <w:szCs w:val="24"/>
-        </w:rPr>
-      </w:pPr>
-      <w:r>
-        <w:rPr>
-          <w:rFonts w:ascii="Times New Roman" w:cs="Times New Roman" w:eastAsia="Times New Roman" w:hAnsi="Times New Roman"/>
-          <w:sz w:val="24"/>
-          <w:szCs w:val="24"/>
-          <w:rtl w:val="0"/>
-        </w:rPr>
-        <w:t xml:space="preserve">El usuario debe iniciar sesión en la página web </w:t>
-      </w:r>
-      <w:r>
-        <w:rPr>
-          <w:rFonts w:ascii="Times New Roman" w:cs="Times New Roman" w:eastAsia="Times New Roman" w:hAnsi="Times New Roman"/>
-          <w:sz w:val="24"/>
-          <w:szCs w:val="24"/>
-          <w:rtl w:val="0"/>
-        </w:rPr>
-        <w:t xml:space="preserve">ServiceHomeStore</w:t>
-      </w:r>
-      <w:r>
-        <w:rPr>
-          <w:rFonts w:ascii="Times New Roman" w:cs="Times New Roman" w:eastAsia="Times New Roman" w:hAnsi="Times New Roman"/>
-          <w:sz w:val="24"/>
-          <w:szCs w:val="24"/>
-          <w:rtl w:val="0"/>
-        </w:rPr>
-        <w:t xml:space="preserve">.</w:t>
-      </w:r>
-    </w:p>
-    <w:p>
-      <w:pPr>
-        <w:keepNext w:val="1"/>
-        <w:numPr>
-          <w:ilvl w:val="0"/>
-          <w:numId w:val="2"/>
-        </w:numPr>
-        <w:spacing w:after="240" w:line="360" w:lineRule="auto"/>
-        <w:ind w:left="720" w:hanging="360"/>
-        <w:jc w:val="both"/>
-        <w:rPr>
-          <w:rFonts w:ascii="Times New Roman" w:cs="Times New Roman" w:eastAsia="Times New Roman" w:hAnsi="Times New Roman"/>
-          <w:sz w:val="24"/>
-          <w:szCs w:val="24"/>
-        </w:rPr>
-      </w:pPr>
-      <w:r>
-        <w:rPr>
-          <w:rFonts w:ascii="Times New Roman" w:cs="Times New Roman" w:eastAsia="Times New Roman" w:hAnsi="Times New Roman"/>
-          <w:sz w:val="24"/>
-          <w:szCs w:val="24"/>
-          <w:rtl w:val="0"/>
-        </w:rPr>
-        <w:t xml:space="preserve">El usuario debe de haber registrado por lo menos un servicio.</w:t>
-      </w:r>
-    </w:p>
-    <w:p>
-      <w:pPr>
-        <w:pStyle w:val="Heading2"/>
-        <w:spacing w:after="240" w:before="240" w:line="360" w:lineRule="auto"/>
-        <w:jc w:val="both"/>
-        <w:rPr/>
-      </w:pPr>
-      <w:bookmarkStart w:colFirst="0" w:colLast="0" w:name="_heading=h.6l8pwjw9dbrj" w:id="9"/>
-      <w:bookmarkEnd w:id="9"/>
-      <w:r>
-        <w:rPr>
-          <w:rtl w:val="0"/>
-        </w:rPr>
-        <w:t xml:space="preserve">1.5 Post condiciones</w:t>
+      <w:bookmarkStart w:colFirst="0" w:colLast="0" w:name="_heading=h.6l8pwjw9dbrj" w:id="16"/>
+      <w:bookmarkEnd w:id="16"/>
+      <w:r>
+        <w:rPr>
+          <w:rtl w:val="0"/>
+        </w:rPr>
+        <w:t xml:space="preserve">2</w:t>
+      </w:r>
+      <w:r>
+        <w:rPr>
+          <w:rtl w:val="0"/>
+        </w:rPr>
+        <w:t xml:space="preserve">.5 Post condiciones</w:t>
       </w:r>
     </w:p>
     <w:p>
@@ -2717,13 +4008,19 @@
         <w:jc w:val="both"/>
         <w:rPr/>
       </w:pPr>
-      <w:bookmarkStart w:colFirst="0" w:colLast="0" w:name="_heading=h.10m868zevsy5" w:id="10"/>
-      <w:bookmarkEnd w:id="10"/>
-      <w:r>
-        <w:rPr>
-          <w:rtl w:val="0"/>
-        </w:rPr>
-        <w:t xml:space="preserve">1.6 Flujo básico</w:t>
+      <w:bookmarkStart w:colFirst="0" w:colLast="0" w:name="_heading=h.10m868zevsy5" w:id="17"/>
+      <w:bookmarkEnd w:id="17"/>
+      <w:r>
+        <w:rPr>
+          <w:rtl w:val="0"/>
+        </w:rPr>
+        <w:t xml:space="preserve">2</w:t>
+      </w:r>
+      <w:r>
+        <w:rPr>
+          <w:rtl w:val="0"/>
+        </w:rPr>
+        <w:t xml:space="preserve">.6 Flujo básico</w:t>
       </w:r>
     </w:p>
     <w:p>
@@ -2999,13 +4296,19 @@
         <w:jc w:val="both"/>
         <w:rPr/>
       </w:pPr>
-      <w:bookmarkStart w:colFirst="0" w:colLast="0" w:name="_heading=h.al31bocr0y6" w:id="11"/>
-      <w:bookmarkEnd w:id="11"/>
-      <w:r>
-        <w:rPr>
-          <w:rtl w:val="0"/>
-        </w:rPr>
-        <w:t xml:space="preserve">1.7 Flujo alternativo </w:t>
+      <w:bookmarkStart w:colFirst="0" w:colLast="0" w:name="_heading=h.al31bocr0y6" w:id="18"/>
+      <w:bookmarkEnd w:id="18"/>
+      <w:r>
+        <w:rPr>
+          <w:rtl w:val="0"/>
+        </w:rPr>
+        <w:t xml:space="preserve">2</w:t>
+      </w:r>
+      <w:r>
+        <w:rPr>
+          <w:rtl w:val="0"/>
+        </w:rPr>
+        <w:t xml:space="preserve">.7 Flujo alternativo </w:t>
       </w:r>
     </w:p>
     <w:p>
@@ -3166,13 +4469,19 @@
         <w:jc w:val="both"/>
         <w:rPr/>
       </w:pPr>
-      <w:bookmarkStart w:colFirst="0" w:colLast="0" w:name="_heading=h.vkead7b1d4x1" w:id="12"/>
-      <w:bookmarkEnd w:id="12"/>
-      <w:r>
-        <w:rPr>
-          <w:rtl w:val="0"/>
-        </w:rPr>
-        <w:t xml:space="preserve">1.8 Diagrama de actividades</w:t>
+      <w:bookmarkStart w:colFirst="0" w:colLast="0" w:name="_heading=h.vkead7b1d4x1" w:id="19"/>
+      <w:bookmarkEnd w:id="19"/>
+      <w:r>
+        <w:rPr>
+          <w:rtl w:val="0"/>
+        </w:rPr>
+        <w:t xml:space="preserve">2</w:t>
+      </w:r>
+      <w:r>
+        <w:rPr>
+          <w:rtl w:val="0"/>
+        </w:rPr>
+        <w:t xml:space="preserve">.8 Diagrama de actividades</w:t>
       </w:r>
     </w:p>
     <w:p>
@@ -3207,7 +4516,7 @@
                     <pic:cNvPicPr preferRelativeResize="0"/>
                   </pic:nvPicPr>
                   <pic:blipFill>
-                    <a:blip r:embed="rId9"/>
+                    <a:blip r:embed="rId13"/>
                     <a:srcRect b="37762" l="12299" r="11428" t="0"/>
                     <a:stretch>
                       <a:fillRect/>
@@ -3244,8 +4553,8 @@
           <w:szCs w:val="28"/>
         </w:rPr>
       </w:pPr>
-      <w:bookmarkStart w:colFirst="0" w:colLast="0" w:name="_heading=h.lnxbz9" w:id="5"/>
-      <w:bookmarkEnd w:id="5"/>
+      <w:bookmarkStart w:colFirst="0" w:colLast="0" w:name="_heading=h.lnxbz9" w:id="12"/>
+      <w:bookmarkEnd w:id="12"/>
       <w:r>
         <w:rPr>
           <w:rFonts w:ascii="Times New Roman" w:cs="Times New Roman" w:eastAsia="Times New Roman" w:hAnsi="Times New Roman"/>
@@ -3267,13 +4576,19 @@
         <w:jc w:val="both"/>
         <w:rPr/>
       </w:pPr>
-      <w:bookmarkStart w:colFirst="0" w:colLast="0" w:name="_heading=h.lvp3waykaom" w:id="13"/>
-      <w:bookmarkEnd w:id="13"/>
-      <w:r>
-        <w:rPr>
-          <w:rtl w:val="0"/>
-        </w:rPr>
-        <w:t xml:space="preserve">1.9 Excepciones</w:t>
+      <w:bookmarkStart w:colFirst="0" w:colLast="0" w:name="_heading=h.lvp3waykaom" w:id="20"/>
+      <w:bookmarkEnd w:id="20"/>
+      <w:r>
+        <w:rPr>
+          <w:rtl w:val="0"/>
+        </w:rPr>
+        <w:t xml:space="preserve">2</w:t>
+      </w:r>
+      <w:r>
+        <w:rPr>
+          <w:rtl w:val="0"/>
+        </w:rPr>
+        <w:t xml:space="preserve">.9 Excepciones</w:t>
       </w:r>
     </w:p>
     <w:p>
@@ -3327,13 +4642,19 @@
         <w:jc w:val="both"/>
         <w:rPr/>
       </w:pPr>
-      <w:bookmarkStart w:colFirst="0" w:colLast="0" w:name="_heading=h.txw4022e5e25" w:id="14"/>
-      <w:bookmarkEnd w:id="14"/>
-      <w:r>
-        <w:rPr>
-          <w:rtl w:val="0"/>
-        </w:rPr>
-        <w:t xml:space="preserve">1.10 Prototipos visuales</w:t>
+      <w:bookmarkStart w:colFirst="0" w:colLast="0" w:name="_heading=h.txw4022e5e25" w:id="21"/>
+      <w:bookmarkEnd w:id="21"/>
+      <w:r>
+        <w:rPr>
+          <w:rtl w:val="0"/>
+        </w:rPr>
+        <w:t xml:space="preserve">2</w:t>
+      </w:r>
+      <w:r>
+        <w:rPr>
+          <w:rtl w:val="0"/>
+        </w:rPr>
+        <w:t xml:space="preserve">.10 Prototipos visuales</w:t>
       </w:r>
     </w:p>
     <w:p>
@@ -3368,7 +4689,7 @@
                     <pic:cNvPicPr preferRelativeResize="0"/>
                   </pic:nvPicPr>
                   <pic:blipFill>
-                    <a:blip r:embed="rId10"/>
+                    <a:blip r:embed="rId14"/>
                     <a:srcRect b="0" l="0" r="0" t="0"/>
                     <a:stretch>
                       <a:fillRect/>
@@ -3438,7 +4759,7 @@
                     <pic:cNvPicPr preferRelativeResize="0"/>
                   </pic:nvPicPr>
                   <pic:blipFill>
-                    <a:blip r:embed="rId11"/>
+                    <a:blip r:embed="rId15"/>
                     <a:srcRect b="0" l="0" r="0" t="0"/>
                     <a:stretch>
                       <a:fillRect/>
@@ -3489,13 +4810,19 @@
         <w:jc w:val="both"/>
         <w:rPr/>
       </w:pPr>
-      <w:bookmarkStart w:colFirst="0" w:colLast="0" w:name="_heading=h.qn3kshtind6x" w:id="15"/>
-      <w:bookmarkEnd w:id="15"/>
-      <w:r>
-        <w:rPr>
-          <w:rtl w:val="0"/>
-        </w:rPr>
-        <w:t xml:space="preserve">1.11 Requerimientos no funcionales</w:t>
+      <w:bookmarkStart w:colFirst="0" w:colLast="0" w:name="_heading=h.qn3kshtind6x" w:id="22"/>
+      <w:bookmarkEnd w:id="22"/>
+      <w:r>
+        <w:rPr>
+          <w:rtl w:val="0"/>
+        </w:rPr>
+        <w:t xml:space="preserve">2</w:t>
+      </w:r>
+      <w:r>
+        <w:rPr>
+          <w:rtl w:val="0"/>
+        </w:rPr>
+        <w:t xml:space="preserve">.11 Requerimientos no funcionales</w:t>
       </w:r>
     </w:p>
     <w:tbl>
@@ -3846,8 +5173,8 @@
           <w:szCs w:val="28"/>
         </w:rPr>
       </w:pPr>
-      <w:bookmarkStart w:colFirst="0" w:colLast="0" w:name="_heading=h.26in1rg" w:id="3"/>
-      <w:bookmarkEnd w:id="3"/>
+      <w:bookmarkStart w:colFirst="0" w:colLast="0" w:name="_heading=h.26in1rg" w:id="10"/>
+      <w:bookmarkEnd w:id="10"/>
       <w:r>
         <w:rPr>
           <w:rtl w:val="0"/>
@@ -3872,7 +5199,7 @@
       </w:r>
     </w:p>
     <w:sectPr>
-      <w:footerReference r:id="rId12" w:type="default"/>
+      <w:footerReference r:id="rId16" w:type="default"/>
       <w:pgSz w:h="16838" w:w="11906" w:orient="portrait"/>
       <w:pgMar w:bottom="1417" w:top="1417" w:left="1701" w:right="1701" w:header="708" w:footer="708"/>
       <w:pgNumType w:start="1"/>
@@ -4101,6 +5428,116 @@
   <w:abstractNum w:abstractNumId="2">
     <w:lvl w:ilvl="0">
       <w:start w:val="1"/>
+      <w:numFmt w:val="decimal"/>
+      <w:lvlText w:val="%1."/>
+      <w:lvlJc w:val="left"/>
+      <w:pPr>
+        <w:ind w:left="1440" w:hanging="360"/>
+      </w:pPr>
+      <w:rPr>
+        <w:u w:val="none"/>
+      </w:rPr>
+    </w:lvl>
+    <w:lvl w:ilvl="1">
+      <w:start w:val="1"/>
+      <w:numFmt w:val="lowerLetter"/>
+      <w:lvlText w:val="%2."/>
+      <w:lvlJc w:val="left"/>
+      <w:pPr>
+        <w:ind w:left="2160" w:hanging="360"/>
+      </w:pPr>
+      <w:rPr>
+        <w:u w:val="none"/>
+      </w:rPr>
+    </w:lvl>
+    <w:lvl w:ilvl="2">
+      <w:start w:val="1"/>
+      <w:numFmt w:val="lowerRoman"/>
+      <w:lvlText w:val="%3."/>
+      <w:lvlJc w:val="right"/>
+      <w:pPr>
+        <w:ind w:left="2880" w:hanging="360"/>
+      </w:pPr>
+      <w:rPr>
+        <w:u w:val="none"/>
+      </w:rPr>
+    </w:lvl>
+    <w:lvl w:ilvl="3">
+      <w:start w:val="1"/>
+      <w:numFmt w:val="decimal"/>
+      <w:lvlText w:val="%4."/>
+      <w:lvlJc w:val="left"/>
+      <w:pPr>
+        <w:ind w:left="3600" w:hanging="360"/>
+      </w:pPr>
+      <w:rPr>
+        <w:u w:val="none"/>
+      </w:rPr>
+    </w:lvl>
+    <w:lvl w:ilvl="4">
+      <w:start w:val="1"/>
+      <w:numFmt w:val="lowerLetter"/>
+      <w:lvlText w:val="%5."/>
+      <w:lvlJc w:val="left"/>
+      <w:pPr>
+        <w:ind w:left="4320" w:hanging="360"/>
+      </w:pPr>
+      <w:rPr>
+        <w:u w:val="none"/>
+      </w:rPr>
+    </w:lvl>
+    <w:lvl w:ilvl="5">
+      <w:start w:val="1"/>
+      <w:numFmt w:val="lowerRoman"/>
+      <w:lvlText w:val="%6."/>
+      <w:lvlJc w:val="right"/>
+      <w:pPr>
+        <w:ind w:left="5040" w:hanging="360"/>
+      </w:pPr>
+      <w:rPr>
+        <w:u w:val="none"/>
+      </w:rPr>
+    </w:lvl>
+    <w:lvl w:ilvl="6">
+      <w:start w:val="1"/>
+      <w:numFmt w:val="decimal"/>
+      <w:lvlText w:val="%7."/>
+      <w:lvlJc w:val="left"/>
+      <w:pPr>
+        <w:ind w:left="5760" w:hanging="360"/>
+      </w:pPr>
+      <w:rPr>
+        <w:u w:val="none"/>
+      </w:rPr>
+    </w:lvl>
+    <w:lvl w:ilvl="7">
+      <w:start w:val="1"/>
+      <w:numFmt w:val="lowerLetter"/>
+      <w:lvlText w:val="%8."/>
+      <w:lvlJc w:val="left"/>
+      <w:pPr>
+        <w:ind w:left="6480" w:hanging="360"/>
+      </w:pPr>
+      <w:rPr>
+        <w:u w:val="none"/>
+      </w:rPr>
+    </w:lvl>
+    <w:lvl w:ilvl="8">
+      <w:start w:val="1"/>
+      <w:numFmt w:val="lowerRoman"/>
+      <w:lvlText w:val="%9."/>
+      <w:lvlJc w:val="right"/>
+      <w:pPr>
+        <w:ind w:left="7200" w:hanging="360"/>
+      </w:pPr>
+      <w:rPr>
+        <w:u w:val="none"/>
+      </w:rPr>
+    </w:lvl>
+  </w:abstractNum>
+  <w:abstractNum w:abstractNumId="3">
+    <w:lvl w:ilvl="0">
+      <w:start w:val="1"/>
       <w:numFmt w:val="bullet"/>
       <w:lvlText w:val="●"/>
       <w:lvlJc w:val="left"/>
@@ -4208,7 +5645,7 @@
       </w:rPr>
     </w:lvl>
   </w:abstractNum>
-  <w:abstractNum w:abstractNumId="3">
+  <w:abstractNum w:abstractNumId="4">
     <w:lvl w:ilvl="0">
       <w:start w:val="1"/>
       <w:numFmt w:val="bullet"/>
@@ -4326,6 +5763,9 @@
   </w:num>
   <w:num w:numId="3">
     <w:abstractNumId w:val="3"/>
+  </w:num>
+  <w:num w:numId="4">
+    <w:abstractNumId w:val="4"/>
   </w:num>
 </w:numbering>
 </file>
@@ -4896,7 +6336,7 @@
 
 <file path=customXML/item1.xml><?xml version="1.0" encoding="utf-8"?>
 <go:gDocsCustomXmlDataStorage xmlns:go="http://customooxmlschemas.google.com/" xmlns:r="http://schemas.openxmlformats.org/officeDocument/2006/relationships">
-  <go:docsCustomData xmlns:go="http://customooxmlschemas.google.com/" roundtripDataSignature="AMtx7mh3wtXbnBFP4jEoVPI1xGuD5beiEw==">AMUW2mU6LPOYNmPSx0f1OGmmfeH50CmKgFWtfb8kFwRi5N8/BwiuVUZtmyox7pjnsTzPNQmsWSK2N736qverM+zNky1aO60G6gJZS+ujz2rnA4qqM8K1PdnJPCpEvNAwoGSR55Cev9QRmQ1RRXrHgotw6iegPtje1X17TBiSP50cMFRMlTRuDmbqvJerGruGivd2uZ4/zbKVWwBs/g+qcMatw9OAXXmhJbaYJmNsGDcWm9Kbed8rJ5GYMMTmMWRAZ2N9tZr2vIW1zYj35nb7xLfH95lKeqxMaJKVM0knCa8kLdzVCKw3sWFV6GWucpvnFYFBV4DZrnyLAobzVhoN5BD/yW5heA4ZdkBuUd7mAdIswoUIK+vBPnzGV0h++qJU7e4zzC4TaW6eOjLuUb5yfBsqWC8b7myyFOM2ZBWJSsqSERKA6oNhHrzakKbe7V6DUeD6Q6tZPg+c</go:docsCustomData>
+  <go:docsCustomData xmlns:go="http://customooxmlschemas.google.com/" roundtripDataSignature="AMtx7miwDKts+AtmKA4f7Z9d69SH1NOo0Q==">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</go:docsCustomData>
 </go:gDocsCustomXmlDataStorage>
 </file>
 

</xml_diff>